<commit_message>
The Ashes of the Gods and Vyuthi
</commit_message>
<xml_diff>
--- a/The_A_Shorts/2. Vyuthi/The Props List.docx
+++ b/The_A_Shorts/2. Vyuthi/The Props List.docx
@@ -340,6 +340,8 @@
       <w:pPr>
         <w:rPr>
           <w:rFonts w:ascii="Courier New" w:hAnsi="Courier New" w:cs="Courier New"/>
+          <w:b/>
+          <w:bCs/>
         </w:rPr>
       </w:pPr>
       <w:r>
@@ -387,6 +389,21 @@
       <w:pPr>
         <w:rPr>
           <w:rFonts w:ascii="Courier New" w:hAnsi="Courier New" w:cs="Courier New"/>
+        </w:rPr>
+      </w:pPr>
+      <w:r>
+        <w:rPr>
+          <w:rFonts w:ascii="Courier New" w:hAnsi="Courier New" w:cs="Courier New"/>
+          <w:b/>
+          <w:bCs/>
+        </w:rPr>
+        <w:t>Time to go Poster – [5]</w:t>
+      </w:r>
+    </w:p>
+    <w:p>
+      <w:pPr>
+        <w:rPr>
+          <w:rFonts w:ascii="Courier New" w:hAnsi="Courier New" w:cs="Courier New"/>
           <w:b/>
           <w:bCs/>
         </w:rPr>
@@ -943,6 +960,7 @@
           <w:b/>
           <w:bCs/>
         </w:rPr>
+        <w:lastRenderedPageBreak/>
         <w:t xml:space="preserve">2 </w:t>
       </w:r>
       <w:r>
@@ -1016,39 +1034,809 @@
           <w:b/>
           <w:bCs/>
         </w:rPr>
+        <w:t>Round Alarm Clock – [9, 10]</w:t>
+      </w:r>
+    </w:p>
+    <w:p>
+      <w:pPr>
+        <w:rPr>
+          <w:rFonts w:ascii="Courier New" w:hAnsi="Courier New" w:cs="Courier New"/>
+          <w:b/>
+          <w:bCs/>
+        </w:rPr>
+      </w:pPr>
+      <w:r>
+        <w:rPr>
+          <w:rFonts w:ascii="Courier New" w:hAnsi="Courier New" w:cs="Courier New"/>
+          <w:b/>
+          <w:bCs/>
+        </w:rPr>
+        <w:t>Broken Shards of Glass – [10</w:t>
+      </w:r>
+      <w:r>
+        <w:rPr>
+          <w:rFonts w:ascii="Courier New" w:hAnsi="Courier New" w:cs="Courier New"/>
+          <w:b/>
+          <w:bCs/>
+        </w:rPr>
+        <w:t>, 16</w:t>
+      </w:r>
+      <w:r>
+        <w:rPr>
+          <w:rFonts w:ascii="Courier New" w:hAnsi="Courier New" w:cs="Courier New"/>
+          <w:b/>
+          <w:bCs/>
+        </w:rPr>
+        <w:t>]</w:t>
+      </w:r>
+    </w:p>
+    <w:p>
+      <w:pPr>
+        <w:rPr>
+          <w:rFonts w:ascii="Courier New" w:hAnsi="Courier New" w:cs="Courier New"/>
+          <w:b/>
+          <w:bCs/>
+        </w:rPr>
+      </w:pPr>
+      <w:r>
+        <w:rPr>
+          <w:rFonts w:ascii="Courier New" w:hAnsi="Courier New" w:cs="Courier New"/>
+          <w:b/>
+          <w:bCs/>
+        </w:rPr>
+        <w:t>Hard Back Light – [10</w:t>
+      </w:r>
+      <w:r>
+        <w:rPr>
+          <w:rFonts w:ascii="Courier New" w:hAnsi="Courier New" w:cs="Courier New"/>
+          <w:b/>
+          <w:bCs/>
+        </w:rPr>
+        <w:t>, 13</w:t>
+      </w:r>
+      <w:r>
+        <w:rPr>
+          <w:rFonts w:ascii="Courier New" w:hAnsi="Courier New" w:cs="Courier New"/>
+          <w:b/>
+          <w:bCs/>
+        </w:rPr>
+        <w:t>, 15</w:t>
+      </w:r>
+      <w:r>
+        <w:rPr>
+          <w:rFonts w:ascii="Courier New" w:hAnsi="Courier New" w:cs="Courier New"/>
+          <w:b/>
+          <w:bCs/>
+        </w:rPr>
+        <w:t>]</w:t>
+      </w:r>
+    </w:p>
+    <w:p>
+      <w:pPr>
+        <w:rPr>
+          <w:rFonts w:ascii="Courier New" w:hAnsi="Courier New" w:cs="Courier New"/>
+          <w:b/>
+          <w:bCs/>
+        </w:rPr>
+      </w:pPr>
+      <w:r>
+        <w:rPr>
+          <w:rFonts w:ascii="Courier New" w:hAnsi="Courier New" w:cs="Courier New"/>
+          <w:b/>
+          <w:bCs/>
+        </w:rPr>
+        <w:t>Curtain in Bedroom – [10</w:t>
+      </w:r>
+      <w:r>
+        <w:rPr>
+          <w:rFonts w:ascii="Courier New" w:hAnsi="Courier New" w:cs="Courier New"/>
+          <w:b/>
+          <w:bCs/>
+        </w:rPr>
+        <w:t>, 16</w:t>
+      </w:r>
+      <w:r>
+        <w:rPr>
+          <w:rFonts w:ascii="Courier New" w:hAnsi="Courier New" w:cs="Courier New"/>
+          <w:b/>
+          <w:bCs/>
+        </w:rPr>
+        <w:t>]</w:t>
+      </w:r>
+    </w:p>
+    <w:p>
+      <w:pPr>
+        <w:rPr>
+          <w:rFonts w:ascii="Courier New" w:hAnsi="Courier New" w:cs="Courier New"/>
+          <w:b/>
+          <w:bCs/>
+        </w:rPr>
+      </w:pPr>
+      <w:r>
+        <w:rPr>
+          <w:rFonts w:ascii="Courier New" w:hAnsi="Courier New" w:cs="Courier New"/>
+          <w:b/>
+          <w:bCs/>
+        </w:rPr>
+        <w:t>Dining Table with a Chair – [11]</w:t>
+      </w:r>
+    </w:p>
+    <w:p>
+      <w:pPr>
+        <w:rPr>
+          <w:rFonts w:ascii="Courier New" w:hAnsi="Courier New" w:cs="Courier New"/>
+          <w:b/>
+          <w:bCs/>
+        </w:rPr>
+      </w:pPr>
+      <w:r>
+        <w:rPr>
+          <w:rFonts w:ascii="Courier New" w:hAnsi="Courier New" w:cs="Courier New"/>
+          <w:b/>
+          <w:bCs/>
+        </w:rPr>
+        <w:t>Top Hanging Light – [11]</w:t>
+      </w:r>
+    </w:p>
+    <w:p>
+      <w:pPr>
+        <w:rPr>
+          <w:rFonts w:ascii="Courier New" w:hAnsi="Courier New" w:cs="Courier New"/>
+          <w:b/>
+          <w:bCs/>
+        </w:rPr>
+      </w:pPr>
+      <w:r>
+        <w:rPr>
+          <w:rFonts w:ascii="Courier New" w:hAnsi="Courier New" w:cs="Courier New"/>
+          <w:b/>
+          <w:bCs/>
+        </w:rPr>
+        <w:t>Plate of Piping Hot Dosa – [11]</w:t>
+      </w:r>
+    </w:p>
+    <w:p>
+      <w:pPr>
+        <w:rPr>
+          <w:rFonts w:ascii="Courier New" w:hAnsi="Courier New" w:cs="Courier New"/>
+          <w:b/>
+          <w:bCs/>
+        </w:rPr>
+      </w:pPr>
+      <w:r>
+        <w:rPr>
+          <w:rFonts w:ascii="Courier New" w:hAnsi="Courier New" w:cs="Courier New"/>
+          <w:b/>
+          <w:bCs/>
+        </w:rPr>
+        <w:t xml:space="preserve">Tiffin Box with </w:t>
+      </w:r>
+      <w:r>
+        <w:rPr>
+          <w:rFonts w:ascii="Courier New" w:hAnsi="Courier New" w:cs="Courier New"/>
+          <w:b/>
+          <w:bCs/>
+        </w:rPr>
+        <w:t xml:space="preserve">hard cold </w:t>
+      </w:r>
+      <w:r>
+        <w:rPr>
+          <w:rFonts w:ascii="Courier New" w:hAnsi="Courier New" w:cs="Courier New"/>
+          <w:b/>
+          <w:bCs/>
+        </w:rPr>
+        <w:t>Maggie inside – [11]</w:t>
+      </w:r>
+    </w:p>
+    <w:p>
+      <w:pPr>
+        <w:rPr>
+          <w:rFonts w:ascii="Courier New" w:hAnsi="Courier New" w:cs="Courier New"/>
+          <w:b/>
+          <w:bCs/>
+        </w:rPr>
+      </w:pPr>
+      <w:r>
+        <w:rPr>
+          <w:rFonts w:ascii="Courier New" w:hAnsi="Courier New" w:cs="Courier New"/>
+          <w:b/>
+          <w:bCs/>
+        </w:rPr>
+        <w:t>Birthday cake with candles – [11]</w:t>
+      </w:r>
+    </w:p>
+    <w:p>
+      <w:pPr>
+        <w:rPr>
+          <w:rFonts w:ascii="Courier New" w:hAnsi="Courier New" w:cs="Courier New"/>
+          <w:b/>
+          <w:bCs/>
+        </w:rPr>
+      </w:pPr>
+      <w:r>
+        <w:rPr>
+          <w:rFonts w:ascii="Courier New" w:hAnsi="Courier New" w:cs="Courier New"/>
+          <w:b/>
+          <w:bCs/>
+        </w:rPr>
+        <w:t>Firecracker – [11]</w:t>
+      </w:r>
+    </w:p>
+    <w:p>
+      <w:pPr>
+        <w:rPr>
+          <w:rFonts w:ascii="Courier New" w:hAnsi="Courier New" w:cs="Courier New"/>
+          <w:b/>
+          <w:bCs/>
+        </w:rPr>
+      </w:pPr>
+      <w:r>
+        <w:rPr>
+          <w:rFonts w:ascii="Courier New" w:hAnsi="Courier New" w:cs="Courier New"/>
+          <w:b/>
+          <w:bCs/>
+        </w:rPr>
+        <w:t>Laptop – [12]</w:t>
+      </w:r>
+    </w:p>
+    <w:p>
+      <w:pPr>
+        <w:rPr>
+          <w:rFonts w:ascii="Courier New" w:hAnsi="Courier New" w:cs="Courier New"/>
+          <w:b/>
+          <w:bCs/>
+        </w:rPr>
+      </w:pPr>
+      <w:r>
+        <w:rPr>
+          <w:rFonts w:ascii="Courier New" w:hAnsi="Courier New" w:cs="Courier New"/>
+          <w:b/>
+          <w:bCs/>
+        </w:rPr>
+        <w:t xml:space="preserve">Worktable </w:t>
+      </w:r>
+      <w:r>
+        <w:rPr>
+          <w:rFonts w:ascii="Courier New" w:hAnsi="Courier New" w:cs="Courier New"/>
+          <w:b/>
+          <w:bCs/>
+        </w:rPr>
+        <w:t xml:space="preserve">in Bedroom </w:t>
+      </w:r>
+      <w:r>
+        <w:rPr>
+          <w:rFonts w:ascii="Courier New" w:hAnsi="Courier New" w:cs="Courier New"/>
+          <w:b/>
+          <w:bCs/>
+        </w:rPr>
+        <w:t>– [12]</w:t>
+      </w:r>
+    </w:p>
+    <w:p>
+      <w:pPr>
+        <w:rPr>
+          <w:rFonts w:ascii="Courier New" w:hAnsi="Courier New" w:cs="Courier New"/>
+          <w:b/>
+          <w:bCs/>
+        </w:rPr>
+      </w:pPr>
+      <w:r>
+        <w:rPr>
+          <w:rFonts w:ascii="Courier New" w:hAnsi="Courier New" w:cs="Courier New"/>
+          <w:b/>
+          <w:bCs/>
+        </w:rPr>
+        <w:t>Blanket – [12]</w:t>
+      </w:r>
+    </w:p>
+    <w:p>
+      <w:pPr>
+        <w:rPr>
+          <w:rFonts w:ascii="Courier New" w:hAnsi="Courier New" w:cs="Courier New"/>
+        </w:rPr>
+      </w:pPr>
+      <w:r>
+        <w:rPr>
+          <w:rFonts w:ascii="Courier New" w:hAnsi="Courier New" w:cs="Courier New"/>
+          <w:b/>
+          <w:bCs/>
+        </w:rPr>
+        <w:t>Marigold – [12</w:t>
+      </w:r>
+      <w:r>
+        <w:rPr>
+          <w:rFonts w:ascii="Courier New" w:hAnsi="Courier New" w:cs="Courier New"/>
+          <w:b/>
+          <w:bCs/>
+        </w:rPr>
+        <w:t>,</w:t>
+      </w:r>
+      <w:r>
+        <w:rPr>
+          <w:rFonts w:ascii="Courier New" w:hAnsi="Courier New" w:cs="Courier New"/>
+        </w:rPr>
+        <w:t xml:space="preserve"> </w:t>
+      </w:r>
+      <w:r>
+        <w:rPr>
+          <w:rFonts w:ascii="Courier New" w:hAnsi="Courier New" w:cs="Courier New"/>
+          <w:b/>
+          <w:bCs/>
+        </w:rPr>
+        <w:t>16</w:t>
+      </w:r>
+      <w:r>
+        <w:rPr>
+          <w:rFonts w:ascii="Courier New" w:hAnsi="Courier New" w:cs="Courier New"/>
+          <w:b/>
+          <w:bCs/>
+        </w:rPr>
+        <w:t>,</w:t>
+      </w:r>
+      <w:r>
+        <w:rPr>
+          <w:rFonts w:ascii="Courier New" w:hAnsi="Courier New" w:cs="Courier New"/>
+        </w:rPr>
+        <w:t xml:space="preserve"> 2</w:t>
+      </w:r>
+      <w:r>
+        <w:rPr>
+          <w:rFonts w:ascii="Courier New" w:hAnsi="Courier New" w:cs="Courier New"/>
+        </w:rPr>
+        <w:t>4</w:t>
+      </w:r>
+      <w:r>
+        <w:rPr>
+          <w:rFonts w:ascii="Courier New" w:hAnsi="Courier New" w:cs="Courier New"/>
+        </w:rPr>
+        <w:t>]</w:t>
+      </w:r>
+    </w:p>
+    <w:p>
+      <w:pPr>
+        <w:rPr>
+          <w:rFonts w:ascii="Courier New" w:hAnsi="Courier New" w:cs="Courier New"/>
+          <w:b/>
+          <w:bCs/>
+        </w:rPr>
+      </w:pPr>
+      <w:r>
+        <w:rPr>
+          <w:rFonts w:ascii="Courier New" w:hAnsi="Courier New" w:cs="Courier New"/>
+          <w:b/>
+          <w:bCs/>
+        </w:rPr>
+        <w:t>Small framed photo of Adi – [12</w:t>
+      </w:r>
+      <w:r>
+        <w:rPr>
+          <w:rFonts w:ascii="Courier New" w:hAnsi="Courier New" w:cs="Courier New"/>
+          <w:b/>
+          <w:bCs/>
+        </w:rPr>
+        <w:t>, 16</w:t>
+      </w:r>
+      <w:r>
+        <w:rPr>
+          <w:rFonts w:ascii="Courier New" w:hAnsi="Courier New" w:cs="Courier New"/>
+          <w:b/>
+          <w:bCs/>
+        </w:rPr>
+        <w:t>]</w:t>
+      </w:r>
+    </w:p>
+    <w:p>
+      <w:pPr>
+        <w:rPr>
+          <w:rFonts w:ascii="Courier New" w:hAnsi="Courier New" w:cs="Courier New"/>
+          <w:b/>
+          <w:bCs/>
+        </w:rPr>
+      </w:pPr>
+      <w:r>
+        <w:rPr>
+          <w:rFonts w:ascii="Courier New" w:hAnsi="Courier New" w:cs="Courier New"/>
+          <w:b/>
+          <w:bCs/>
+        </w:rPr>
+        <w:t xml:space="preserve">Shelf </w:t>
+      </w:r>
+      <w:r>
+        <w:rPr>
+          <w:rFonts w:ascii="Courier New" w:hAnsi="Courier New" w:cs="Courier New"/>
+          <w:b/>
+          <w:bCs/>
+        </w:rPr>
+        <w:t xml:space="preserve">with photos and stuffs </w:t>
+      </w:r>
+      <w:r>
+        <w:rPr>
+          <w:rFonts w:ascii="Courier New" w:hAnsi="Courier New" w:cs="Courier New"/>
+          <w:b/>
+          <w:bCs/>
+        </w:rPr>
+        <w:t>– [12]</w:t>
+      </w:r>
+    </w:p>
+    <w:p>
+      <w:pPr>
+        <w:rPr>
+          <w:rFonts w:ascii="Courier New" w:hAnsi="Courier New" w:cs="Courier New"/>
+          <w:b/>
+          <w:bCs/>
+        </w:rPr>
+      </w:pPr>
+      <w:r>
+        <w:rPr>
+          <w:rFonts w:ascii="Courier New" w:hAnsi="Courier New" w:cs="Courier New"/>
+          <w:b/>
+          <w:bCs/>
+        </w:rPr>
+        <w:t>Pieces of Chalk – [12]</w:t>
+      </w:r>
+    </w:p>
+    <w:p>
+      <w:pPr>
+        <w:rPr>
+          <w:rFonts w:ascii="Courier New" w:hAnsi="Courier New" w:cs="Courier New"/>
+          <w:b/>
+          <w:bCs/>
+        </w:rPr>
+      </w:pPr>
+      <w:r>
+        <w:rPr>
+          <w:rFonts w:ascii="Courier New" w:hAnsi="Courier New" w:cs="Courier New"/>
+          <w:b/>
+          <w:bCs/>
+        </w:rPr>
+        <w:t>Water Bottle – [13</w:t>
+      </w:r>
+      <w:r>
+        <w:rPr>
+          <w:rFonts w:ascii="Courier New" w:hAnsi="Courier New" w:cs="Courier New"/>
+          <w:b/>
+          <w:bCs/>
+        </w:rPr>
+        <w:t>, 16</w:t>
+      </w:r>
+      <w:r>
+        <w:rPr>
+          <w:rFonts w:ascii="Courier New" w:hAnsi="Courier New" w:cs="Courier New"/>
+          <w:b/>
+          <w:bCs/>
+        </w:rPr>
+        <w:t>, 17</w:t>
+      </w:r>
+      <w:r>
+        <w:rPr>
+          <w:rFonts w:ascii="Courier New" w:hAnsi="Courier New" w:cs="Courier New"/>
+          <w:b/>
+          <w:bCs/>
+        </w:rPr>
+        <w:t>]</w:t>
+      </w:r>
+    </w:p>
+    <w:p>
+      <w:pPr>
+        <w:rPr>
+          <w:rFonts w:ascii="Courier New" w:hAnsi="Courier New" w:cs="Courier New"/>
+          <w:b/>
+          <w:bCs/>
+        </w:rPr>
+      </w:pPr>
+      <w:r>
+        <w:rPr>
+          <w:rFonts w:ascii="Courier New" w:hAnsi="Courier New" w:cs="Courier New"/>
+          <w:b/>
+          <w:bCs/>
+        </w:rPr>
+        <w:t xml:space="preserve">Doctor’s apron </w:t>
+      </w:r>
+      <w:r>
+        <w:rPr>
+          <w:rFonts w:ascii="Courier New" w:hAnsi="Courier New" w:cs="Courier New"/>
+          <w:b/>
+          <w:bCs/>
+        </w:rPr>
+        <w:t>– [15]</w:t>
+      </w:r>
+    </w:p>
+    <w:p>
+      <w:pPr>
+        <w:rPr>
+          <w:rFonts w:ascii="Courier New" w:hAnsi="Courier New" w:cs="Courier New"/>
+          <w:b/>
+          <w:bCs/>
+        </w:rPr>
+      </w:pPr>
+      <w:r>
+        <w:rPr>
+          <w:rFonts w:ascii="Courier New" w:hAnsi="Courier New" w:cs="Courier New"/>
+          <w:b/>
+          <w:bCs/>
+        </w:rPr>
+        <w:t>Ashtray full off Cigarette butts – [14]</w:t>
+      </w:r>
+    </w:p>
+    <w:p>
+      <w:pPr>
+        <w:rPr>
+          <w:rFonts w:ascii="Courier New" w:hAnsi="Courier New" w:cs="Courier New"/>
+          <w:b/>
+          <w:bCs/>
+        </w:rPr>
+      </w:pPr>
+      <w:r>
+        <w:rPr>
+          <w:rFonts w:ascii="Courier New" w:hAnsi="Courier New" w:cs="Courier New"/>
+          <w:b/>
+          <w:bCs/>
+        </w:rPr>
+        <w:t>Pool table with ball and cue – [14]</w:t>
+      </w:r>
+    </w:p>
+    <w:p>
+      <w:pPr>
+        <w:rPr>
+          <w:rFonts w:ascii="Courier New" w:hAnsi="Courier New" w:cs="Courier New"/>
+          <w:b/>
+          <w:bCs/>
+        </w:rPr>
+      </w:pPr>
+      <w:r>
+        <w:rPr>
+          <w:rFonts w:ascii="Courier New" w:hAnsi="Courier New" w:cs="Courier New"/>
+          <w:b/>
+          <w:bCs/>
+        </w:rPr>
+        <w:t xml:space="preserve">Some </w:t>
+      </w:r>
+      <w:r>
+        <w:rPr>
+          <w:rFonts w:ascii="Courier New" w:hAnsi="Courier New" w:cs="Courier New"/>
+          <w:b/>
+          <w:bCs/>
+        </w:rPr>
+        <w:t xml:space="preserve">Engineering </w:t>
+      </w:r>
+      <w:r>
+        <w:rPr>
+          <w:rFonts w:ascii="Courier New" w:hAnsi="Courier New" w:cs="Courier New"/>
+          <w:b/>
+          <w:bCs/>
+        </w:rPr>
+        <w:t>Book – [1</w:t>
+      </w:r>
+      <w:r>
+        <w:rPr>
+          <w:rFonts w:ascii="Courier New" w:hAnsi="Courier New" w:cs="Courier New"/>
+          <w:b/>
+          <w:bCs/>
+        </w:rPr>
+        <w:t>7]</w:t>
+      </w:r>
+    </w:p>
+    <w:p>
+      <w:pPr>
+        <w:rPr>
+          <w:rFonts w:ascii="Courier New" w:hAnsi="Courier New" w:cs="Courier New"/>
+          <w:b/>
+          <w:bCs/>
+        </w:rPr>
+      </w:pPr>
+      <w:r>
+        <w:rPr>
+          <w:rFonts w:ascii="Courier New" w:hAnsi="Courier New" w:cs="Courier New"/>
+          <w:b/>
+          <w:bCs/>
+        </w:rPr>
+        <w:t>Kettle – [17]</w:t>
+      </w:r>
+    </w:p>
+    <w:p>
+      <w:pPr>
+        <w:rPr>
+          <w:rFonts w:ascii="Courier New" w:hAnsi="Courier New" w:cs="Courier New"/>
+          <w:b/>
+          <w:bCs/>
+        </w:rPr>
+      </w:pPr>
+      <w:r>
+        <w:rPr>
+          <w:rFonts w:ascii="Courier New" w:hAnsi="Courier New" w:cs="Courier New"/>
+          <w:b/>
+          <w:bCs/>
+        </w:rPr>
+        <w:t>Tea set with Ash – [17]</w:t>
+      </w:r>
+    </w:p>
+    <w:p>
+      <w:pPr>
+        <w:rPr>
+          <w:rFonts w:ascii="Courier New" w:hAnsi="Courier New" w:cs="Courier New"/>
+          <w:b/>
+          <w:bCs/>
+        </w:rPr>
+      </w:pPr>
+      <w:r>
+        <w:rPr>
+          <w:rFonts w:ascii="Courier New" w:hAnsi="Courier New" w:cs="Courier New"/>
+          <w:b/>
+          <w:bCs/>
+        </w:rPr>
+        <w:t>Long glass with fizzing soda and a floating slice of lime – [17]</w:t>
+      </w:r>
+    </w:p>
+    <w:p>
+      <w:pPr>
+        <w:rPr>
+          <w:rFonts w:ascii="Courier New" w:hAnsi="Courier New" w:cs="Courier New"/>
+          <w:b/>
+          <w:bCs/>
+        </w:rPr>
+      </w:pPr>
+      <w:r>
+        <w:rPr>
+          <w:rFonts w:ascii="Courier New" w:hAnsi="Courier New" w:cs="Courier New"/>
+          <w:b/>
+          <w:bCs/>
+        </w:rPr>
+        <w:t>Sand – [17]</w:t>
+      </w:r>
+    </w:p>
+    <w:p>
+      <w:pPr>
+        <w:rPr>
+          <w:rFonts w:ascii="Courier New" w:hAnsi="Courier New" w:cs="Courier New"/>
+          <w:b/>
+          <w:bCs/>
+        </w:rPr>
+      </w:pPr>
+      <w:r>
+        <w:rPr>
+          <w:rFonts w:ascii="Courier New" w:hAnsi="Courier New" w:cs="Courier New"/>
+          <w:b/>
+          <w:bCs/>
+        </w:rPr>
         <w:lastRenderedPageBreak/>
-        <w:t>Round Alarm Clock – [9, 10]</w:t>
-      </w:r>
-    </w:p>
-    <w:p>
-      <w:pPr>
-        <w:rPr>
-          <w:rFonts w:ascii="Courier New" w:hAnsi="Courier New" w:cs="Courier New"/>
-          <w:b/>
-          <w:bCs/>
-        </w:rPr>
-      </w:pPr>
-      <w:r>
-        <w:rPr>
-          <w:rFonts w:ascii="Courier New" w:hAnsi="Courier New" w:cs="Courier New"/>
-          <w:b/>
-          <w:bCs/>
-        </w:rPr>
-        <w:t>Broken Shards of Glass – [10</w:t>
-      </w:r>
-      <w:r>
-        <w:rPr>
-          <w:rFonts w:ascii="Courier New" w:hAnsi="Courier New" w:cs="Courier New"/>
-          <w:b/>
-          <w:bCs/>
-        </w:rPr>
-        <w:t>, 16</w:t>
-      </w:r>
-      <w:r>
-        <w:rPr>
-          <w:rFonts w:ascii="Courier New" w:hAnsi="Courier New" w:cs="Courier New"/>
-          <w:b/>
-          <w:bCs/>
+        <w:t>Vase with flower – [17]</w:t>
+      </w:r>
+    </w:p>
+    <w:p>
+      <w:pPr>
+        <w:rPr>
+          <w:rFonts w:ascii="Courier New" w:hAnsi="Courier New" w:cs="Courier New"/>
+          <w:b/>
+          <w:bCs/>
+        </w:rPr>
+      </w:pPr>
+      <w:r>
+        <w:rPr>
+          <w:rFonts w:ascii="Courier New" w:hAnsi="Courier New" w:cs="Courier New"/>
+          <w:b/>
+          <w:bCs/>
+        </w:rPr>
+        <w:t>Puffed Rice – [17]</w:t>
+      </w:r>
+    </w:p>
+    <w:p>
+      <w:pPr>
+        <w:rPr>
+          <w:rFonts w:ascii="Courier New" w:hAnsi="Courier New" w:cs="Courier New"/>
+          <w:b/>
+          <w:bCs/>
+        </w:rPr>
+      </w:pPr>
+      <w:r>
+        <w:rPr>
+          <w:rFonts w:ascii="Courier New" w:hAnsi="Courier New" w:cs="Courier New"/>
+          <w:b/>
+          <w:bCs/>
+        </w:rPr>
+        <w:t xml:space="preserve">Black </w:t>
+      </w:r>
+      <w:r>
+        <w:rPr>
+          <w:rFonts w:ascii="Courier New" w:hAnsi="Courier New" w:cs="Courier New"/>
+          <w:b/>
+          <w:bCs/>
+        </w:rPr>
+        <w:t>P</w:t>
+      </w:r>
+      <w:r>
+        <w:rPr>
+          <w:rFonts w:ascii="Courier New" w:hAnsi="Courier New" w:cs="Courier New"/>
+          <w:b/>
+          <w:bCs/>
+        </w:rPr>
+        <w:t>ebbles – [18]</w:t>
+      </w:r>
+    </w:p>
+    <w:p>
+      <w:pPr>
+        <w:rPr>
+          <w:rFonts w:ascii="Courier New" w:hAnsi="Courier New" w:cs="Courier New"/>
+          <w:b/>
+          <w:bCs/>
+        </w:rPr>
+      </w:pPr>
+      <w:r>
+        <w:rPr>
+          <w:rFonts w:ascii="Courier New" w:hAnsi="Courier New" w:cs="Courier New"/>
+          <w:b/>
+          <w:bCs/>
+        </w:rPr>
+        <w:t>Tender Coconut – [18]</w:t>
+      </w:r>
+    </w:p>
+    <w:p>
+      <w:pPr>
+        <w:rPr>
+          <w:rFonts w:ascii="Courier New" w:hAnsi="Courier New" w:cs="Courier New"/>
+          <w:b/>
+          <w:bCs/>
+        </w:rPr>
+      </w:pPr>
+      <w:r>
+        <w:rPr>
+          <w:rFonts w:ascii="Courier New" w:hAnsi="Courier New" w:cs="Courier New"/>
+          <w:b/>
+          <w:bCs/>
+        </w:rPr>
+        <w:t>Whiskey Bottle – [18]</w:t>
+      </w:r>
+    </w:p>
+    <w:p>
+      <w:pPr>
+        <w:rPr>
+          <w:rFonts w:ascii="Courier New" w:hAnsi="Courier New" w:cs="Courier New"/>
+          <w:b/>
+          <w:bCs/>
+        </w:rPr>
+      </w:pPr>
+      <w:r>
+        <w:rPr>
+          <w:rFonts w:ascii="Courier New" w:hAnsi="Courier New" w:cs="Courier New"/>
+          <w:b/>
+          <w:bCs/>
+        </w:rPr>
+        <w:t>Smoke creator – [18]</w:t>
+      </w:r>
+    </w:p>
+    <w:p>
+      <w:pPr>
+        <w:rPr>
+          <w:rFonts w:ascii="Courier New" w:hAnsi="Courier New" w:cs="Courier New"/>
+        </w:rPr>
+      </w:pPr>
+      <w:r>
+        <w:rPr>
+          <w:rFonts w:ascii="Courier New" w:hAnsi="Courier New" w:cs="Courier New"/>
+        </w:rPr>
+        <w:t>An old TV – [19]</w:t>
+      </w:r>
+    </w:p>
+    <w:p>
+      <w:pPr>
+        <w:rPr>
+          <w:rFonts w:ascii="Courier New" w:hAnsi="Courier New" w:cs="Courier New"/>
+        </w:rPr>
+      </w:pPr>
+      <w:r>
+        <w:rPr>
+          <w:rFonts w:ascii="Courier New" w:hAnsi="Courier New" w:cs="Courier New"/>
+        </w:rPr>
+        <w:t>Half-burnt doobie – [20</w:t>
+      </w:r>
+      <w:r>
+        <w:rPr>
+          <w:rFonts w:ascii="Courier New" w:hAnsi="Courier New" w:cs="Courier New"/>
+        </w:rPr>
+        <w:t>, 24</w:t>
+      </w:r>
+      <w:r>
+        <w:rPr>
+          <w:rFonts w:ascii="Courier New" w:hAnsi="Courier New" w:cs="Courier New"/>
         </w:rPr>
         <w:t>]</w:t>
       </w:r>
@@ -1057,39 +1845,17 @@
       <w:pPr>
         <w:rPr>
           <w:rFonts w:ascii="Courier New" w:hAnsi="Courier New" w:cs="Courier New"/>
-          <w:b/>
-          <w:bCs/>
-        </w:rPr>
-      </w:pPr>
-      <w:r>
-        <w:rPr>
-          <w:rFonts w:ascii="Courier New" w:hAnsi="Courier New" w:cs="Courier New"/>
-          <w:b/>
-          <w:bCs/>
-        </w:rPr>
-        <w:t>Hard Back Light – [10</w:t>
-      </w:r>
-      <w:r>
-        <w:rPr>
-          <w:rFonts w:ascii="Courier New" w:hAnsi="Courier New" w:cs="Courier New"/>
-          <w:b/>
-          <w:bCs/>
-        </w:rPr>
-        <w:t>, 13</w:t>
-      </w:r>
-      <w:r>
-        <w:rPr>
-          <w:rFonts w:ascii="Courier New" w:hAnsi="Courier New" w:cs="Courier New"/>
-          <w:b/>
-          <w:bCs/>
-        </w:rPr>
-        <w:t>, 15</w:t>
-      </w:r>
-      <w:r>
-        <w:rPr>
-          <w:rFonts w:ascii="Courier New" w:hAnsi="Courier New" w:cs="Courier New"/>
-          <w:b/>
-          <w:bCs/>
+        </w:rPr>
+      </w:pPr>
+      <w:r>
+        <w:rPr>
+          <w:rFonts w:ascii="Courier New" w:hAnsi="Courier New" w:cs="Courier New"/>
+        </w:rPr>
+        <w:t>TV Plug on the wall to pull out – [20</w:t>
+      </w:r>
+      <w:r>
+        <w:rPr>
+          <w:rFonts w:ascii="Courier New" w:hAnsi="Courier New" w:cs="Courier New"/>
         </w:rPr>
         <w:t>]</w:t>
       </w:r>
@@ -1098,31 +1864,81 @@
       <w:pPr>
         <w:rPr>
           <w:rFonts w:ascii="Courier New" w:hAnsi="Courier New" w:cs="Courier New"/>
-          <w:b/>
-          <w:bCs/>
-        </w:rPr>
-      </w:pPr>
-      <w:r>
-        <w:rPr>
-          <w:rFonts w:ascii="Courier New" w:hAnsi="Courier New" w:cs="Courier New"/>
-          <w:b/>
-          <w:bCs/>
-        </w:rPr>
-        <w:t>Curtain in Bedroom – [10</w:t>
-      </w:r>
-      <w:r>
-        <w:rPr>
-          <w:rFonts w:ascii="Courier New" w:hAnsi="Courier New" w:cs="Courier New"/>
-          <w:b/>
-          <w:bCs/>
-        </w:rPr>
-        <w:t>, 16</w:t>
-      </w:r>
-      <w:r>
-        <w:rPr>
-          <w:rFonts w:ascii="Courier New" w:hAnsi="Courier New" w:cs="Courier New"/>
-          <w:b/>
-          <w:bCs/>
+        </w:rPr>
+      </w:pPr>
+      <w:r>
+        <w:rPr>
+          <w:rFonts w:ascii="Courier New" w:hAnsi="Courier New" w:cs="Courier New"/>
+        </w:rPr>
+        <w:t>Envelope with IT IS TIME TO GO – [20]</w:t>
+      </w:r>
+    </w:p>
+    <w:p>
+      <w:pPr>
+        <w:rPr>
+          <w:rFonts w:ascii="Courier New" w:hAnsi="Courier New" w:cs="Courier New"/>
+        </w:rPr>
+      </w:pPr>
+      <w:r>
+        <w:rPr>
+          <w:rFonts w:ascii="Courier New" w:hAnsi="Courier New" w:cs="Courier New"/>
+        </w:rPr>
+        <w:t>Pyre – [21]</w:t>
+      </w:r>
+    </w:p>
+    <w:p>
+      <w:pPr>
+        <w:rPr>
+          <w:rFonts w:ascii="Courier New" w:hAnsi="Courier New" w:cs="Courier New"/>
+        </w:rPr>
+      </w:pPr>
+      <w:r>
+        <w:rPr>
+          <w:rFonts w:ascii="Courier New" w:hAnsi="Courier New" w:cs="Courier New"/>
+        </w:rPr>
+        <w:t xml:space="preserve">Black </w:t>
+      </w:r>
+      <w:r>
+        <w:rPr>
+          <w:rFonts w:ascii="Courier New" w:hAnsi="Courier New" w:cs="Courier New"/>
+        </w:rPr>
+        <w:t>Sesame Seeds – [22]</w:t>
+      </w:r>
+    </w:p>
+    <w:p>
+      <w:pPr>
+        <w:rPr>
+          <w:rFonts w:ascii="Courier New" w:hAnsi="Courier New" w:cs="Courier New"/>
+        </w:rPr>
+      </w:pPr>
+      <w:r>
+        <w:rPr>
+          <w:rFonts w:ascii="Courier New" w:hAnsi="Courier New" w:cs="Courier New"/>
+        </w:rPr>
+        <w:t>Rice Ball with Black Sesame – [22]</w:t>
+      </w:r>
+    </w:p>
+    <w:p>
+      <w:pPr>
+        <w:rPr>
+          <w:rFonts w:ascii="Courier New" w:hAnsi="Courier New" w:cs="Courier New"/>
+        </w:rPr>
+      </w:pPr>
+      <w:r>
+        <w:rPr>
+          <w:rFonts w:ascii="Courier New" w:hAnsi="Courier New" w:cs="Courier New"/>
+        </w:rPr>
+        <w:t>Long Mirror – [24</w:t>
+      </w:r>
+      <w:r>
+        <w:rPr>
+          <w:rFonts w:ascii="Courier New" w:hAnsi="Courier New" w:cs="Courier New"/>
+        </w:rPr>
+        <w:t>, 25</w:t>
+      </w:r>
+      <w:r>
+        <w:rPr>
+          <w:rFonts w:ascii="Courier New" w:hAnsi="Courier New" w:cs="Courier New"/>
         </w:rPr>
         <w:t>]</w:t>
       </w:r>
@@ -1131,976 +1947,297 @@
       <w:pPr>
         <w:rPr>
           <w:rFonts w:ascii="Courier New" w:hAnsi="Courier New" w:cs="Courier New"/>
-          <w:b/>
-          <w:bCs/>
-        </w:rPr>
-      </w:pPr>
-      <w:r>
-        <w:rPr>
-          <w:rFonts w:ascii="Courier New" w:hAnsi="Courier New" w:cs="Courier New"/>
-          <w:b/>
-          <w:bCs/>
-        </w:rPr>
-        <w:t>Dining Table with a Chair – [11]</w:t>
-      </w:r>
-    </w:p>
-    <w:p>
-      <w:pPr>
-        <w:rPr>
-          <w:rFonts w:ascii="Courier New" w:hAnsi="Courier New" w:cs="Courier New"/>
-          <w:b/>
-          <w:bCs/>
-        </w:rPr>
-      </w:pPr>
-      <w:r>
-        <w:rPr>
-          <w:rFonts w:ascii="Courier New" w:hAnsi="Courier New" w:cs="Courier New"/>
-          <w:b/>
-          <w:bCs/>
-        </w:rPr>
-        <w:t>Top Hanging Light – [11]</w:t>
-      </w:r>
-    </w:p>
-    <w:p>
-      <w:pPr>
-        <w:rPr>
-          <w:rFonts w:ascii="Courier New" w:hAnsi="Courier New" w:cs="Courier New"/>
-          <w:b/>
-          <w:bCs/>
-        </w:rPr>
-      </w:pPr>
-      <w:r>
-        <w:rPr>
-          <w:rFonts w:ascii="Courier New" w:hAnsi="Courier New" w:cs="Courier New"/>
-          <w:b/>
-          <w:bCs/>
-        </w:rPr>
-        <w:t>Plate of Piping Hot Dosa – [11]</w:t>
-      </w:r>
-    </w:p>
-    <w:p>
-      <w:pPr>
-        <w:rPr>
-          <w:rFonts w:ascii="Courier New" w:hAnsi="Courier New" w:cs="Courier New"/>
-          <w:b/>
-          <w:bCs/>
-        </w:rPr>
-      </w:pPr>
-      <w:r>
-        <w:rPr>
-          <w:rFonts w:ascii="Courier New" w:hAnsi="Courier New" w:cs="Courier New"/>
-          <w:b/>
-          <w:bCs/>
-        </w:rPr>
-        <w:t xml:space="preserve">Tiffin Box with </w:t>
-      </w:r>
-      <w:r>
-        <w:rPr>
-          <w:rFonts w:ascii="Courier New" w:hAnsi="Courier New" w:cs="Courier New"/>
-          <w:b/>
-          <w:bCs/>
-        </w:rPr>
-        <w:t xml:space="preserve">hard cold </w:t>
-      </w:r>
-      <w:r>
-        <w:rPr>
-          <w:rFonts w:ascii="Courier New" w:hAnsi="Courier New" w:cs="Courier New"/>
-          <w:b/>
-          <w:bCs/>
-        </w:rPr>
-        <w:t>Maggie inside – [11]</w:t>
-      </w:r>
-    </w:p>
-    <w:p>
-      <w:pPr>
-        <w:rPr>
-          <w:rFonts w:ascii="Courier New" w:hAnsi="Courier New" w:cs="Courier New"/>
-          <w:b/>
-          <w:bCs/>
-        </w:rPr>
-      </w:pPr>
-      <w:r>
-        <w:rPr>
-          <w:rFonts w:ascii="Courier New" w:hAnsi="Courier New" w:cs="Courier New"/>
-          <w:b/>
-          <w:bCs/>
-        </w:rPr>
-        <w:t>Birthday cake with candles – [11]</w:t>
-      </w:r>
-    </w:p>
-    <w:p>
-      <w:pPr>
-        <w:rPr>
-          <w:rFonts w:ascii="Courier New" w:hAnsi="Courier New" w:cs="Courier New"/>
-          <w:b/>
-          <w:bCs/>
-        </w:rPr>
-      </w:pPr>
-      <w:r>
-        <w:rPr>
-          <w:rFonts w:ascii="Courier New" w:hAnsi="Courier New" w:cs="Courier New"/>
-          <w:b/>
-          <w:bCs/>
-        </w:rPr>
-        <w:t>Firecracker – [11]</w:t>
-      </w:r>
-    </w:p>
-    <w:p>
-      <w:pPr>
-        <w:rPr>
-          <w:rFonts w:ascii="Courier New" w:hAnsi="Courier New" w:cs="Courier New"/>
-          <w:b/>
-          <w:bCs/>
-        </w:rPr>
-      </w:pPr>
-      <w:r>
-        <w:rPr>
-          <w:rFonts w:ascii="Courier New" w:hAnsi="Courier New" w:cs="Courier New"/>
-          <w:b/>
-          <w:bCs/>
-        </w:rPr>
-        <w:t>Laptop – [12]</w:t>
-      </w:r>
-    </w:p>
-    <w:p>
-      <w:pPr>
-        <w:rPr>
-          <w:rFonts w:ascii="Courier New" w:hAnsi="Courier New" w:cs="Courier New"/>
-          <w:b/>
-          <w:bCs/>
-        </w:rPr>
-      </w:pPr>
-      <w:r>
-        <w:rPr>
-          <w:rFonts w:ascii="Courier New" w:hAnsi="Courier New" w:cs="Courier New"/>
-          <w:b/>
-          <w:bCs/>
-        </w:rPr>
-        <w:t xml:space="preserve">Worktable </w:t>
-      </w:r>
-      <w:r>
-        <w:rPr>
-          <w:rFonts w:ascii="Courier New" w:hAnsi="Courier New" w:cs="Courier New"/>
-          <w:b/>
-          <w:bCs/>
-        </w:rPr>
-        <w:t xml:space="preserve">in Bedroom </w:t>
-      </w:r>
-      <w:r>
-        <w:rPr>
-          <w:rFonts w:ascii="Courier New" w:hAnsi="Courier New" w:cs="Courier New"/>
-          <w:b/>
-          <w:bCs/>
-        </w:rPr>
-        <w:t>– [12]</w:t>
-      </w:r>
-    </w:p>
-    <w:p>
-      <w:pPr>
-        <w:rPr>
-          <w:rFonts w:ascii="Courier New" w:hAnsi="Courier New" w:cs="Courier New"/>
-          <w:b/>
-          <w:bCs/>
-        </w:rPr>
-      </w:pPr>
-      <w:r>
-        <w:rPr>
-          <w:rFonts w:ascii="Courier New" w:hAnsi="Courier New" w:cs="Courier New"/>
-          <w:b/>
-          <w:bCs/>
-        </w:rPr>
-        <w:t>Blanket – [12]</w:t>
-      </w:r>
-    </w:p>
-    <w:p>
-      <w:pPr>
-        <w:rPr>
-          <w:rFonts w:ascii="Courier New" w:hAnsi="Courier New" w:cs="Courier New"/>
-        </w:rPr>
-      </w:pPr>
-      <w:r>
-        <w:rPr>
-          <w:rFonts w:ascii="Courier New" w:hAnsi="Courier New" w:cs="Courier New"/>
-          <w:b/>
-          <w:bCs/>
-        </w:rPr>
-        <w:t>Marigold – [12</w:t>
-      </w:r>
-      <w:r>
-        <w:rPr>
-          <w:rFonts w:ascii="Courier New" w:hAnsi="Courier New" w:cs="Courier New"/>
-          <w:b/>
-          <w:bCs/>
-        </w:rPr>
-        <w:t>,</w:t>
-      </w:r>
-      <w:r>
-        <w:rPr>
-          <w:rFonts w:ascii="Courier New" w:hAnsi="Courier New" w:cs="Courier New"/>
-        </w:rPr>
-        <w:t xml:space="preserve"> </w:t>
-      </w:r>
-      <w:r>
-        <w:rPr>
-          <w:rFonts w:ascii="Courier New" w:hAnsi="Courier New" w:cs="Courier New"/>
-          <w:b/>
-          <w:bCs/>
-        </w:rPr>
-        <w:t>16</w:t>
-      </w:r>
-      <w:r>
-        <w:rPr>
-          <w:rFonts w:ascii="Courier New" w:hAnsi="Courier New" w:cs="Courier New"/>
-          <w:b/>
-          <w:bCs/>
-        </w:rPr>
-        <w:t>,</w:t>
-      </w:r>
-      <w:r>
-        <w:rPr>
-          <w:rFonts w:ascii="Courier New" w:hAnsi="Courier New" w:cs="Courier New"/>
-        </w:rPr>
-        <w:t xml:space="preserve"> 2</w:t>
-      </w:r>
-      <w:r>
-        <w:rPr>
-          <w:rFonts w:ascii="Courier New" w:hAnsi="Courier New" w:cs="Courier New"/>
-        </w:rPr>
-        <w:t>4</w:t>
-      </w:r>
-      <w:r>
-        <w:rPr>
-          <w:rFonts w:ascii="Courier New" w:hAnsi="Courier New" w:cs="Courier New"/>
-        </w:rPr>
-        <w:t>]</w:t>
-      </w:r>
-    </w:p>
-    <w:p>
-      <w:pPr>
-        <w:rPr>
-          <w:rFonts w:ascii="Courier New" w:hAnsi="Courier New" w:cs="Courier New"/>
-          <w:b/>
-          <w:bCs/>
-        </w:rPr>
-      </w:pPr>
-      <w:r>
-        <w:rPr>
-          <w:rFonts w:ascii="Courier New" w:hAnsi="Courier New" w:cs="Courier New"/>
-          <w:b/>
-          <w:bCs/>
-        </w:rPr>
-        <w:t>Small framed photo of Adi – [12</w:t>
-      </w:r>
-      <w:r>
-        <w:rPr>
-          <w:rFonts w:ascii="Courier New" w:hAnsi="Courier New" w:cs="Courier New"/>
-          <w:b/>
-          <w:bCs/>
-        </w:rPr>
-        <w:t>, 16</w:t>
-      </w:r>
-      <w:r>
-        <w:rPr>
-          <w:rFonts w:ascii="Courier New" w:hAnsi="Courier New" w:cs="Courier New"/>
-          <w:b/>
-          <w:bCs/>
-        </w:rPr>
-        <w:t>]</w:t>
-      </w:r>
-    </w:p>
-    <w:p>
-      <w:pPr>
-        <w:rPr>
-          <w:rFonts w:ascii="Courier New" w:hAnsi="Courier New" w:cs="Courier New"/>
-          <w:b/>
-          <w:bCs/>
-        </w:rPr>
-      </w:pPr>
-      <w:r>
-        <w:rPr>
-          <w:rFonts w:ascii="Courier New" w:hAnsi="Courier New" w:cs="Courier New"/>
-          <w:b/>
-          <w:bCs/>
-        </w:rPr>
-        <w:t xml:space="preserve">Shelf </w:t>
-      </w:r>
-      <w:r>
-        <w:rPr>
-          <w:rFonts w:ascii="Courier New" w:hAnsi="Courier New" w:cs="Courier New"/>
-          <w:b/>
-          <w:bCs/>
-        </w:rPr>
-        <w:t xml:space="preserve">with photos and stuffs </w:t>
-      </w:r>
-      <w:r>
-        <w:rPr>
-          <w:rFonts w:ascii="Courier New" w:hAnsi="Courier New" w:cs="Courier New"/>
-          <w:b/>
-          <w:bCs/>
-        </w:rPr>
-        <w:t>– [12]</w:t>
-      </w:r>
-    </w:p>
-    <w:p>
-      <w:pPr>
-        <w:rPr>
-          <w:rFonts w:ascii="Courier New" w:hAnsi="Courier New" w:cs="Courier New"/>
-          <w:b/>
-          <w:bCs/>
-        </w:rPr>
-      </w:pPr>
-      <w:r>
-        <w:rPr>
-          <w:rFonts w:ascii="Courier New" w:hAnsi="Courier New" w:cs="Courier New"/>
-          <w:b/>
-          <w:bCs/>
-        </w:rPr>
-        <w:t>Pieces of Chalk – [12]</w:t>
-      </w:r>
-    </w:p>
-    <w:p>
-      <w:pPr>
-        <w:rPr>
-          <w:rFonts w:ascii="Courier New" w:hAnsi="Courier New" w:cs="Courier New"/>
-          <w:b/>
-          <w:bCs/>
-        </w:rPr>
-      </w:pPr>
-      <w:r>
-        <w:rPr>
-          <w:rFonts w:ascii="Courier New" w:hAnsi="Courier New" w:cs="Courier New"/>
-          <w:b/>
-          <w:bCs/>
-        </w:rPr>
-        <w:t>Water Bottle – [13</w:t>
-      </w:r>
-      <w:r>
-        <w:rPr>
-          <w:rFonts w:ascii="Courier New" w:hAnsi="Courier New" w:cs="Courier New"/>
-          <w:b/>
-          <w:bCs/>
-        </w:rPr>
-        <w:t>, 16</w:t>
-      </w:r>
-      <w:r>
-        <w:rPr>
-          <w:rFonts w:ascii="Courier New" w:hAnsi="Courier New" w:cs="Courier New"/>
-          <w:b/>
-          <w:bCs/>
-        </w:rPr>
-        <w:t>, 17</w:t>
-      </w:r>
-      <w:r>
-        <w:rPr>
-          <w:rFonts w:ascii="Courier New" w:hAnsi="Courier New" w:cs="Courier New"/>
-          <w:b/>
-          <w:bCs/>
-        </w:rPr>
-        <w:t>]</w:t>
-      </w:r>
-    </w:p>
-    <w:p>
-      <w:pPr>
-        <w:rPr>
-          <w:rFonts w:ascii="Courier New" w:hAnsi="Courier New" w:cs="Courier New"/>
-          <w:b/>
-          <w:bCs/>
-        </w:rPr>
-      </w:pPr>
-      <w:r>
-        <w:rPr>
-          <w:rFonts w:ascii="Courier New" w:hAnsi="Courier New" w:cs="Courier New"/>
-          <w:b/>
-          <w:bCs/>
-        </w:rPr>
-        <w:t>Ashtray full off Cigarette butts – [14]</w:t>
-      </w:r>
-    </w:p>
-    <w:p>
-      <w:pPr>
-        <w:rPr>
-          <w:rFonts w:ascii="Courier New" w:hAnsi="Courier New" w:cs="Courier New"/>
-          <w:b/>
-          <w:bCs/>
-        </w:rPr>
-      </w:pPr>
-      <w:r>
-        <w:rPr>
-          <w:rFonts w:ascii="Courier New" w:hAnsi="Courier New" w:cs="Courier New"/>
-          <w:b/>
-          <w:bCs/>
-        </w:rPr>
-        <w:t>Pool table with ball and cue – [14]</w:t>
-      </w:r>
-    </w:p>
-    <w:p>
-      <w:pPr>
-        <w:rPr>
-          <w:rFonts w:ascii="Courier New" w:hAnsi="Courier New" w:cs="Courier New"/>
-          <w:b/>
-          <w:bCs/>
-        </w:rPr>
-      </w:pPr>
-      <w:r>
-        <w:rPr>
-          <w:rFonts w:ascii="Courier New" w:hAnsi="Courier New" w:cs="Courier New"/>
-          <w:b/>
-          <w:bCs/>
-        </w:rPr>
-        <w:t xml:space="preserve">Some </w:t>
-      </w:r>
-      <w:r>
-        <w:rPr>
-          <w:rFonts w:ascii="Courier New" w:hAnsi="Courier New" w:cs="Courier New"/>
-          <w:b/>
-          <w:bCs/>
-        </w:rPr>
-        <w:t xml:space="preserve">Engineering </w:t>
-      </w:r>
-      <w:r>
-        <w:rPr>
-          <w:rFonts w:ascii="Courier New" w:hAnsi="Courier New" w:cs="Courier New"/>
-          <w:b/>
-          <w:bCs/>
-        </w:rPr>
-        <w:t>Book – [1</w:t>
-      </w:r>
-      <w:r>
-        <w:rPr>
-          <w:rFonts w:ascii="Courier New" w:hAnsi="Courier New" w:cs="Courier New"/>
-          <w:b/>
-          <w:bCs/>
-        </w:rPr>
-        <w:t>7]</w:t>
-      </w:r>
-    </w:p>
-    <w:p>
-      <w:pPr>
-        <w:rPr>
-          <w:rFonts w:ascii="Courier New" w:hAnsi="Courier New" w:cs="Courier New"/>
-          <w:b/>
-          <w:bCs/>
-        </w:rPr>
-      </w:pPr>
-      <w:r>
-        <w:rPr>
-          <w:rFonts w:ascii="Courier New" w:hAnsi="Courier New" w:cs="Courier New"/>
-          <w:b/>
-          <w:bCs/>
-        </w:rPr>
-        <w:t>Kettle – [17]</w:t>
-      </w:r>
-    </w:p>
-    <w:p>
-      <w:pPr>
-        <w:rPr>
-          <w:rFonts w:ascii="Courier New" w:hAnsi="Courier New" w:cs="Courier New"/>
-          <w:b/>
-          <w:bCs/>
-        </w:rPr>
-      </w:pPr>
-      <w:r>
-        <w:rPr>
-          <w:rFonts w:ascii="Courier New" w:hAnsi="Courier New" w:cs="Courier New"/>
-          <w:b/>
-          <w:bCs/>
-        </w:rPr>
-        <w:t>Tea set with Ash – [17]</w:t>
-      </w:r>
-    </w:p>
-    <w:p>
-      <w:pPr>
-        <w:rPr>
-          <w:rFonts w:ascii="Courier New" w:hAnsi="Courier New" w:cs="Courier New"/>
-          <w:b/>
-          <w:bCs/>
-        </w:rPr>
-      </w:pPr>
-      <w:r>
-        <w:rPr>
-          <w:rFonts w:ascii="Courier New" w:hAnsi="Courier New" w:cs="Courier New"/>
-          <w:b/>
-          <w:bCs/>
-        </w:rPr>
-        <w:t>Long glass with fizzing soda and a floating slice of lime – [17]</w:t>
-      </w:r>
-    </w:p>
-    <w:p>
-      <w:pPr>
-        <w:rPr>
-          <w:rFonts w:ascii="Courier New" w:hAnsi="Courier New" w:cs="Courier New"/>
-          <w:b/>
-          <w:bCs/>
-        </w:rPr>
-      </w:pPr>
-      <w:r>
-        <w:rPr>
-          <w:rFonts w:ascii="Courier New" w:hAnsi="Courier New" w:cs="Courier New"/>
-          <w:b/>
-          <w:bCs/>
-        </w:rPr>
-        <w:t>Sand – [17]</w:t>
-      </w:r>
-    </w:p>
-    <w:p>
-      <w:pPr>
-        <w:rPr>
-          <w:rFonts w:ascii="Courier New" w:hAnsi="Courier New" w:cs="Courier New"/>
-          <w:b/>
-          <w:bCs/>
-        </w:rPr>
-      </w:pPr>
-      <w:r>
-        <w:rPr>
-          <w:rFonts w:ascii="Courier New" w:hAnsi="Courier New" w:cs="Courier New"/>
-          <w:b/>
-          <w:bCs/>
-        </w:rPr>
-        <w:t>Vase with flower – [17]</w:t>
-      </w:r>
-    </w:p>
-    <w:p>
-      <w:pPr>
-        <w:rPr>
-          <w:rFonts w:ascii="Courier New" w:hAnsi="Courier New" w:cs="Courier New"/>
-          <w:b/>
-          <w:bCs/>
-        </w:rPr>
-      </w:pPr>
-      <w:r>
-        <w:rPr>
-          <w:rFonts w:ascii="Courier New" w:hAnsi="Courier New" w:cs="Courier New"/>
-          <w:b/>
-          <w:bCs/>
-        </w:rPr>
-        <w:t>Puffed Rice – [17]</w:t>
-      </w:r>
-    </w:p>
-    <w:p>
-      <w:pPr>
-        <w:rPr>
-          <w:rFonts w:ascii="Courier New" w:hAnsi="Courier New" w:cs="Courier New"/>
-          <w:b/>
-          <w:bCs/>
-        </w:rPr>
-      </w:pPr>
-      <w:r>
-        <w:rPr>
-          <w:rFonts w:ascii="Courier New" w:hAnsi="Courier New" w:cs="Courier New"/>
-          <w:b/>
-          <w:bCs/>
+        </w:rPr>
+      </w:pPr>
+      <w:r>
+        <w:rPr>
+          <w:rFonts w:ascii="Courier New" w:hAnsi="Courier New" w:cs="Courier New"/>
+        </w:rPr>
+        <w:t>Crib with Cot Mobile</w:t>
+      </w:r>
+      <w:r>
+        <w:rPr>
+          <w:rFonts w:ascii="Courier New" w:hAnsi="Courier New" w:cs="Courier New"/>
+        </w:rPr>
+        <w:t xml:space="preserve"> – [24]</w:t>
+      </w:r>
+    </w:p>
+    <w:p>
+      <w:pPr>
+        <w:rPr>
+          <w:rFonts w:ascii="Courier New" w:hAnsi="Courier New" w:cs="Courier New"/>
+        </w:rPr>
+      </w:pPr>
+      <w:r>
+        <w:rPr>
+          <w:rFonts w:ascii="Courier New" w:hAnsi="Courier New" w:cs="Courier New"/>
+        </w:rPr>
+        <w:t>Cycle</w:t>
+      </w:r>
+      <w:r>
+        <w:rPr>
+          <w:rFonts w:ascii="Courier New" w:hAnsi="Courier New" w:cs="Courier New"/>
+        </w:rPr>
+        <w:t xml:space="preserve"> – [24]</w:t>
+      </w:r>
+    </w:p>
+    <w:p>
+      <w:pPr>
+        <w:rPr>
+          <w:rFonts w:ascii="Courier New" w:hAnsi="Courier New" w:cs="Courier New"/>
+        </w:rPr>
+      </w:pPr>
+      <w:r>
+        <w:rPr>
+          <w:rFonts w:ascii="Courier New" w:hAnsi="Courier New" w:cs="Courier New"/>
+        </w:rPr>
+        <w:t>Band-aid – [24]</w:t>
+      </w:r>
+    </w:p>
+    <w:p>
+      <w:pPr>
+        <w:rPr>
+          <w:rFonts w:ascii="Courier New" w:hAnsi="Courier New" w:cs="Courier New"/>
+        </w:rPr>
+      </w:pPr>
+      <w:r>
+        <w:rPr>
+          <w:rFonts w:ascii="Courier New" w:hAnsi="Courier New" w:cs="Courier New"/>
+        </w:rPr>
+        <w:t>Puppy</w:t>
+      </w:r>
+      <w:r>
+        <w:rPr>
+          <w:rFonts w:ascii="Courier New" w:hAnsi="Courier New" w:cs="Courier New"/>
+        </w:rPr>
+        <w:t xml:space="preserve"> – [24]</w:t>
+      </w:r>
+    </w:p>
+    <w:p>
+      <w:pPr>
+        <w:rPr>
+          <w:rFonts w:ascii="Courier New" w:hAnsi="Courier New" w:cs="Courier New"/>
+        </w:rPr>
+      </w:pPr>
+      <w:r>
+        <w:rPr>
+          <w:rFonts w:ascii="Courier New" w:hAnsi="Courier New" w:cs="Courier New"/>
+        </w:rPr>
+        <w:t xml:space="preserve">Bat and </w:t>
+      </w:r>
+      <w:r>
+        <w:rPr>
+          <w:rFonts w:ascii="Courier New" w:hAnsi="Courier New" w:cs="Courier New"/>
+        </w:rPr>
+        <w:t>ball – [24]</w:t>
+      </w:r>
+    </w:p>
+    <w:p>
+      <w:pPr>
+        <w:rPr>
+          <w:rFonts w:ascii="Courier New" w:hAnsi="Courier New" w:cs="Courier New"/>
+        </w:rPr>
+      </w:pPr>
+      <w:r>
+        <w:rPr>
+          <w:rFonts w:ascii="Courier New" w:hAnsi="Courier New" w:cs="Courier New"/>
+        </w:rPr>
+        <w:t>Ice-lollies</w:t>
+      </w:r>
+      <w:r>
+        <w:rPr>
+          <w:rFonts w:ascii="Courier New" w:hAnsi="Courier New" w:cs="Courier New"/>
+        </w:rPr>
+        <w:t xml:space="preserve"> – [24]</w:t>
+      </w:r>
+    </w:p>
+    <w:p>
+      <w:pPr>
+        <w:rPr>
+          <w:rFonts w:ascii="Courier New" w:hAnsi="Courier New" w:cs="Courier New"/>
+        </w:rPr>
+      </w:pPr>
+      <w:r>
+        <w:rPr>
+          <w:rFonts w:ascii="Courier New" w:hAnsi="Courier New" w:cs="Courier New"/>
+        </w:rPr>
+        <w:t>Beer</w:t>
+      </w:r>
+      <w:r>
+        <w:rPr>
+          <w:rFonts w:ascii="Courier New" w:hAnsi="Courier New" w:cs="Courier New"/>
+        </w:rPr>
+        <w:t xml:space="preserve"> bottles</w:t>
+      </w:r>
+      <w:r>
+        <w:rPr>
+          <w:rFonts w:ascii="Courier New" w:hAnsi="Courier New" w:cs="Courier New"/>
+        </w:rPr>
+        <w:t xml:space="preserve"> to cheer</w:t>
+      </w:r>
+      <w:r>
+        <w:rPr>
+          <w:rFonts w:ascii="Courier New" w:hAnsi="Courier New" w:cs="Courier New"/>
+        </w:rPr>
+        <w:t xml:space="preserve"> – [24]</w:t>
+      </w:r>
+    </w:p>
+    <w:p>
+      <w:pPr>
+        <w:rPr>
+          <w:rFonts w:ascii="Courier New" w:hAnsi="Courier New" w:cs="Courier New"/>
+        </w:rPr>
+      </w:pPr>
+      <w:r>
+        <w:rPr>
+          <w:rFonts w:ascii="Courier New" w:hAnsi="Courier New" w:cs="Courier New"/>
+        </w:rPr>
+        <w:t>Doobie</w:t>
+      </w:r>
+      <w:r>
+        <w:rPr>
+          <w:rFonts w:ascii="Courier New" w:hAnsi="Courier New" w:cs="Courier New"/>
+        </w:rPr>
+        <w:t xml:space="preserve"> – [24]</w:t>
+      </w:r>
+    </w:p>
+    <w:p>
+      <w:pPr>
+        <w:rPr>
+          <w:rFonts w:ascii="Courier New" w:hAnsi="Courier New" w:cs="Courier New"/>
+        </w:rPr>
+      </w:pPr>
+      <w:r>
+        <w:rPr>
+          <w:rFonts w:ascii="Courier New" w:hAnsi="Courier New" w:cs="Courier New"/>
+        </w:rPr>
+        <w:t xml:space="preserve">Wedding </w:t>
+      </w:r>
+      <w:r>
+        <w:rPr>
+          <w:rFonts w:ascii="Courier New" w:hAnsi="Courier New" w:cs="Courier New"/>
+        </w:rPr>
+        <w:t>R</w:t>
+      </w:r>
+      <w:r>
+        <w:rPr>
+          <w:rFonts w:ascii="Courier New" w:hAnsi="Courier New" w:cs="Courier New"/>
+        </w:rPr>
+        <w:t>ing</w:t>
+      </w:r>
+      <w:r>
+        <w:rPr>
+          <w:rFonts w:ascii="Courier New" w:hAnsi="Courier New" w:cs="Courier New"/>
+        </w:rPr>
+        <w:t xml:space="preserve"> – [24]</w:t>
+      </w:r>
+    </w:p>
+    <w:p>
+      <w:pPr>
+        <w:rPr>
+          <w:rFonts w:ascii="Courier New" w:hAnsi="Courier New" w:cs="Courier New"/>
+        </w:rPr>
+      </w:pPr>
+      <w:r>
+        <w:rPr>
+          <w:rFonts w:ascii="Courier New" w:hAnsi="Courier New" w:cs="Courier New"/>
+        </w:rPr>
+        <w:t>Long curly hair</w:t>
+      </w:r>
+      <w:r>
+        <w:rPr>
+          <w:rFonts w:ascii="Courier New" w:hAnsi="Courier New" w:cs="Courier New"/>
+        </w:rPr>
+        <w:t xml:space="preserve"> – [25]</w:t>
+      </w:r>
+    </w:p>
+    <w:p>
+      <w:pPr>
+        <w:rPr>
+          <w:rFonts w:ascii="Courier New" w:hAnsi="Courier New" w:cs="Courier New"/>
+        </w:rPr>
+      </w:pPr>
+      <w:r>
+        <w:rPr>
+          <w:rFonts w:ascii="Courier New" w:hAnsi="Courier New" w:cs="Courier New"/>
+        </w:rPr>
+        <w:t>Silver Earrings</w:t>
+      </w:r>
+      <w:r>
+        <w:rPr>
+          <w:rFonts w:ascii="Courier New" w:hAnsi="Courier New" w:cs="Courier New"/>
+        </w:rPr>
+        <w:t xml:space="preserve"> – [25]</w:t>
+      </w:r>
+    </w:p>
+    <w:p>
+      <w:pPr>
+        <w:rPr>
+          <w:rFonts w:ascii="Courier New" w:hAnsi="Courier New" w:cs="Courier New"/>
+        </w:rPr>
+      </w:pPr>
+      <w:r>
+        <w:rPr>
+          <w:rFonts w:ascii="Courier New" w:hAnsi="Courier New" w:cs="Courier New"/>
+        </w:rPr>
+        <w:t>Silver Nose Ring</w:t>
+      </w:r>
+      <w:r>
+        <w:rPr>
+          <w:rFonts w:ascii="Courier New" w:hAnsi="Courier New" w:cs="Courier New"/>
+        </w:rPr>
+        <w:t xml:space="preserve"> – [25]</w:t>
+      </w:r>
+    </w:p>
+    <w:p>
+      <w:pPr>
+        <w:rPr>
+          <w:rFonts w:ascii="Courier New" w:hAnsi="Courier New" w:cs="Courier New"/>
+        </w:rPr>
+      </w:pPr>
+      <w:r>
+        <w:rPr>
+          <w:rFonts w:ascii="Courier New" w:hAnsi="Courier New" w:cs="Courier New"/>
+        </w:rPr>
+        <w:t xml:space="preserve">Silver </w:t>
+      </w:r>
+      <w:r>
+        <w:rPr>
+          <w:rFonts w:ascii="Courier New" w:hAnsi="Courier New" w:cs="Courier New"/>
+        </w:rPr>
+        <w:t>A</w:t>
+      </w:r>
+      <w:r>
+        <w:rPr>
+          <w:rFonts w:ascii="Courier New" w:hAnsi="Courier New" w:cs="Courier New"/>
+        </w:rPr>
+        <w:t>rmbands</w:t>
+      </w:r>
+      <w:r>
+        <w:rPr>
+          <w:rFonts w:ascii="Courier New" w:hAnsi="Courier New" w:cs="Courier New"/>
+        </w:rPr>
+        <w:t xml:space="preserve"> – [25]</w:t>
+      </w:r>
+    </w:p>
+    <w:p>
+      <w:pPr>
+        <w:rPr>
+          <w:rFonts w:ascii="Courier New" w:hAnsi="Courier New" w:cs="Courier New"/>
+        </w:rPr>
+      </w:pPr>
+      <w:r>
+        <w:rPr>
+          <w:rFonts w:ascii="Courier New" w:hAnsi="Courier New" w:cs="Courier New"/>
         </w:rPr>
         <w:lastRenderedPageBreak/>
-        <w:t xml:space="preserve">Black </w:t>
-      </w:r>
-      <w:r>
-        <w:rPr>
-          <w:rFonts w:ascii="Courier New" w:hAnsi="Courier New" w:cs="Courier New"/>
-          <w:b/>
-          <w:bCs/>
-        </w:rPr>
-        <w:t>P</w:t>
-      </w:r>
-      <w:r>
-        <w:rPr>
-          <w:rFonts w:ascii="Courier New" w:hAnsi="Courier New" w:cs="Courier New"/>
-          <w:b/>
-          <w:bCs/>
-        </w:rPr>
-        <w:t>ebbles – [18]</w:t>
-      </w:r>
-    </w:p>
-    <w:p>
-      <w:pPr>
-        <w:rPr>
-          <w:rFonts w:ascii="Courier New" w:hAnsi="Courier New" w:cs="Courier New"/>
-          <w:b/>
-          <w:bCs/>
-        </w:rPr>
-      </w:pPr>
-      <w:r>
-        <w:rPr>
-          <w:rFonts w:ascii="Courier New" w:hAnsi="Courier New" w:cs="Courier New"/>
-          <w:b/>
-          <w:bCs/>
-        </w:rPr>
-        <w:t>Tender Coconut – [18]</w:t>
-      </w:r>
-    </w:p>
-    <w:p>
-      <w:pPr>
-        <w:rPr>
-          <w:rFonts w:ascii="Courier New" w:hAnsi="Courier New" w:cs="Courier New"/>
-          <w:b/>
-          <w:bCs/>
-        </w:rPr>
-      </w:pPr>
-      <w:r>
-        <w:rPr>
-          <w:rFonts w:ascii="Courier New" w:hAnsi="Courier New" w:cs="Courier New"/>
-          <w:b/>
-          <w:bCs/>
-        </w:rPr>
-        <w:t>Whiskey Bottle – [18]</w:t>
-      </w:r>
-    </w:p>
-    <w:p>
-      <w:pPr>
-        <w:rPr>
-          <w:rFonts w:ascii="Courier New" w:hAnsi="Courier New" w:cs="Courier New"/>
-          <w:b/>
-          <w:bCs/>
-        </w:rPr>
-      </w:pPr>
-      <w:r>
-        <w:rPr>
-          <w:rFonts w:ascii="Courier New" w:hAnsi="Courier New" w:cs="Courier New"/>
-          <w:b/>
-          <w:bCs/>
-        </w:rPr>
-        <w:t>Smoke creator – [18]</w:t>
-      </w:r>
-    </w:p>
-    <w:p>
-      <w:pPr>
-        <w:rPr>
-          <w:rFonts w:ascii="Courier New" w:hAnsi="Courier New" w:cs="Courier New"/>
-        </w:rPr>
-      </w:pPr>
-      <w:r>
-        <w:rPr>
-          <w:rFonts w:ascii="Courier New" w:hAnsi="Courier New" w:cs="Courier New"/>
-        </w:rPr>
-        <w:t>An old TV – [19]</w:t>
-      </w:r>
-    </w:p>
-    <w:p>
-      <w:pPr>
-        <w:rPr>
-          <w:rFonts w:ascii="Courier New" w:hAnsi="Courier New" w:cs="Courier New"/>
-        </w:rPr>
-      </w:pPr>
-      <w:r>
-        <w:rPr>
-          <w:rFonts w:ascii="Courier New" w:hAnsi="Courier New" w:cs="Courier New"/>
-        </w:rPr>
-        <w:t>Half-burnt doobie – [20</w:t>
-      </w:r>
-      <w:r>
-        <w:rPr>
-          <w:rFonts w:ascii="Courier New" w:hAnsi="Courier New" w:cs="Courier New"/>
-        </w:rPr>
-        <w:t>, 24</w:t>
-      </w:r>
-      <w:r>
-        <w:rPr>
-          <w:rFonts w:ascii="Courier New" w:hAnsi="Courier New" w:cs="Courier New"/>
-        </w:rPr>
-        <w:t>]</w:t>
-      </w:r>
-    </w:p>
-    <w:p>
-      <w:pPr>
-        <w:rPr>
-          <w:rFonts w:ascii="Courier New" w:hAnsi="Courier New" w:cs="Courier New"/>
-        </w:rPr>
-      </w:pPr>
-      <w:r>
-        <w:rPr>
-          <w:rFonts w:ascii="Courier New" w:hAnsi="Courier New" w:cs="Courier New"/>
-        </w:rPr>
-        <w:t>TV Plug on the wall to pull out – [20</w:t>
-      </w:r>
-      <w:r>
-        <w:rPr>
-          <w:rFonts w:ascii="Courier New" w:hAnsi="Courier New" w:cs="Courier New"/>
-        </w:rPr>
-        <w:t>]</w:t>
-      </w:r>
-    </w:p>
-    <w:p>
-      <w:pPr>
-        <w:rPr>
-          <w:rFonts w:ascii="Courier New" w:hAnsi="Courier New" w:cs="Courier New"/>
-        </w:rPr>
-      </w:pPr>
-      <w:r>
-        <w:rPr>
-          <w:rFonts w:ascii="Courier New" w:hAnsi="Courier New" w:cs="Courier New"/>
-        </w:rPr>
-        <w:t>Envelope with IT IS TIME TO GO – [20]</w:t>
-      </w:r>
-    </w:p>
-    <w:p>
-      <w:pPr>
-        <w:rPr>
-          <w:rFonts w:ascii="Courier New" w:hAnsi="Courier New" w:cs="Courier New"/>
-        </w:rPr>
-      </w:pPr>
-      <w:r>
-        <w:rPr>
-          <w:rFonts w:ascii="Courier New" w:hAnsi="Courier New" w:cs="Courier New"/>
-        </w:rPr>
-        <w:t>Pyre – [21]</w:t>
-      </w:r>
-    </w:p>
-    <w:p>
-      <w:pPr>
-        <w:rPr>
-          <w:rFonts w:ascii="Courier New" w:hAnsi="Courier New" w:cs="Courier New"/>
-        </w:rPr>
-      </w:pPr>
-      <w:r>
-        <w:rPr>
-          <w:rFonts w:ascii="Courier New" w:hAnsi="Courier New" w:cs="Courier New"/>
-        </w:rPr>
-        <w:t xml:space="preserve">Black </w:t>
-      </w:r>
-      <w:r>
-        <w:rPr>
-          <w:rFonts w:ascii="Courier New" w:hAnsi="Courier New" w:cs="Courier New"/>
-        </w:rPr>
-        <w:t>Sesame Seeds – [22]</w:t>
-      </w:r>
-    </w:p>
-    <w:p>
-      <w:pPr>
-        <w:rPr>
-          <w:rFonts w:ascii="Courier New" w:hAnsi="Courier New" w:cs="Courier New"/>
-        </w:rPr>
-      </w:pPr>
-      <w:r>
-        <w:rPr>
-          <w:rFonts w:ascii="Courier New" w:hAnsi="Courier New" w:cs="Courier New"/>
-        </w:rPr>
-        <w:t>Rice Ball with Black Sesame – [22]</w:t>
-      </w:r>
-    </w:p>
-    <w:p>
-      <w:pPr>
-        <w:rPr>
-          <w:rFonts w:ascii="Courier New" w:hAnsi="Courier New" w:cs="Courier New"/>
-        </w:rPr>
-      </w:pPr>
-      <w:r>
-        <w:rPr>
-          <w:rFonts w:ascii="Courier New" w:hAnsi="Courier New" w:cs="Courier New"/>
-        </w:rPr>
-        <w:t>Long Mirror – [24</w:t>
-      </w:r>
-      <w:r>
-        <w:rPr>
-          <w:rFonts w:ascii="Courier New" w:hAnsi="Courier New" w:cs="Courier New"/>
-        </w:rPr>
-        <w:t>, 25</w:t>
-      </w:r>
-      <w:r>
-        <w:rPr>
-          <w:rFonts w:ascii="Courier New" w:hAnsi="Courier New" w:cs="Courier New"/>
-        </w:rPr>
-        <w:t>]</w:t>
-      </w:r>
-    </w:p>
-    <w:p>
-      <w:pPr>
-        <w:rPr>
-          <w:rFonts w:ascii="Courier New" w:hAnsi="Courier New" w:cs="Courier New"/>
-        </w:rPr>
-      </w:pPr>
-      <w:r>
-        <w:rPr>
-          <w:rFonts w:ascii="Courier New" w:hAnsi="Courier New" w:cs="Courier New"/>
-        </w:rPr>
-        <w:t>Crib with Cot Mobile</w:t>
-      </w:r>
-      <w:r>
-        <w:rPr>
-          <w:rFonts w:ascii="Courier New" w:hAnsi="Courier New" w:cs="Courier New"/>
-        </w:rPr>
-        <w:t xml:space="preserve"> – [24]</w:t>
-      </w:r>
-    </w:p>
-    <w:p>
-      <w:pPr>
-        <w:rPr>
-          <w:rFonts w:ascii="Courier New" w:hAnsi="Courier New" w:cs="Courier New"/>
-        </w:rPr>
-      </w:pPr>
-      <w:r>
-        <w:rPr>
-          <w:rFonts w:ascii="Courier New" w:hAnsi="Courier New" w:cs="Courier New"/>
-        </w:rPr>
-        <w:t>Cycle</w:t>
-      </w:r>
-      <w:r>
-        <w:rPr>
-          <w:rFonts w:ascii="Courier New" w:hAnsi="Courier New" w:cs="Courier New"/>
-        </w:rPr>
-        <w:t xml:space="preserve"> – [24]</w:t>
-      </w:r>
-    </w:p>
-    <w:p>
-      <w:pPr>
-        <w:rPr>
-          <w:rFonts w:ascii="Courier New" w:hAnsi="Courier New" w:cs="Courier New"/>
-        </w:rPr>
-      </w:pPr>
-      <w:r>
-        <w:rPr>
-          <w:rFonts w:ascii="Courier New" w:hAnsi="Courier New" w:cs="Courier New"/>
-        </w:rPr>
-        <w:t>Band-aid – [24]</w:t>
-      </w:r>
-    </w:p>
-    <w:p>
-      <w:pPr>
-        <w:rPr>
-          <w:rFonts w:ascii="Courier New" w:hAnsi="Courier New" w:cs="Courier New"/>
-        </w:rPr>
-      </w:pPr>
-      <w:r>
-        <w:rPr>
-          <w:rFonts w:ascii="Courier New" w:hAnsi="Courier New" w:cs="Courier New"/>
-        </w:rPr>
-        <w:t>Puppy</w:t>
-      </w:r>
-      <w:r>
-        <w:rPr>
-          <w:rFonts w:ascii="Courier New" w:hAnsi="Courier New" w:cs="Courier New"/>
-        </w:rPr>
-        <w:t xml:space="preserve"> – [24]</w:t>
-      </w:r>
-    </w:p>
-    <w:p>
-      <w:pPr>
-        <w:rPr>
-          <w:rFonts w:ascii="Courier New" w:hAnsi="Courier New" w:cs="Courier New"/>
-        </w:rPr>
-      </w:pPr>
-      <w:r>
-        <w:rPr>
-          <w:rFonts w:ascii="Courier New" w:hAnsi="Courier New" w:cs="Courier New"/>
-        </w:rPr>
-        <w:t xml:space="preserve">Bat and </w:t>
-      </w:r>
-      <w:r>
-        <w:rPr>
-          <w:rFonts w:ascii="Courier New" w:hAnsi="Courier New" w:cs="Courier New"/>
-        </w:rPr>
-        <w:t>ball – [24]</w:t>
-      </w:r>
-    </w:p>
-    <w:p>
-      <w:pPr>
-        <w:rPr>
-          <w:rFonts w:ascii="Courier New" w:hAnsi="Courier New" w:cs="Courier New"/>
-        </w:rPr>
-      </w:pPr>
-      <w:r>
-        <w:rPr>
-          <w:rFonts w:ascii="Courier New" w:hAnsi="Courier New" w:cs="Courier New"/>
-        </w:rPr>
-        <w:t>Ice-lollies</w:t>
-      </w:r>
-      <w:r>
-        <w:rPr>
-          <w:rFonts w:ascii="Courier New" w:hAnsi="Courier New" w:cs="Courier New"/>
-        </w:rPr>
-        <w:t xml:space="preserve"> – [24]</w:t>
-      </w:r>
-    </w:p>
-    <w:p>
-      <w:pPr>
-        <w:rPr>
-          <w:rFonts w:ascii="Courier New" w:hAnsi="Courier New" w:cs="Courier New"/>
-        </w:rPr>
-      </w:pPr>
-      <w:r>
-        <w:rPr>
-          <w:rFonts w:ascii="Courier New" w:hAnsi="Courier New" w:cs="Courier New"/>
-        </w:rPr>
-        <w:t>Beer</w:t>
-      </w:r>
-      <w:r>
-        <w:rPr>
-          <w:rFonts w:ascii="Courier New" w:hAnsi="Courier New" w:cs="Courier New"/>
-        </w:rPr>
-        <w:t xml:space="preserve"> bottles</w:t>
-      </w:r>
-      <w:r>
-        <w:rPr>
-          <w:rFonts w:ascii="Courier New" w:hAnsi="Courier New" w:cs="Courier New"/>
-        </w:rPr>
-        <w:t xml:space="preserve"> to cheer</w:t>
-      </w:r>
-      <w:r>
-        <w:rPr>
-          <w:rFonts w:ascii="Courier New" w:hAnsi="Courier New" w:cs="Courier New"/>
-        </w:rPr>
-        <w:t xml:space="preserve"> – [24]</w:t>
-      </w:r>
-    </w:p>
-    <w:p>
-      <w:pPr>
-        <w:rPr>
-          <w:rFonts w:ascii="Courier New" w:hAnsi="Courier New" w:cs="Courier New"/>
-        </w:rPr>
-      </w:pPr>
-      <w:r>
-        <w:rPr>
-          <w:rFonts w:ascii="Courier New" w:hAnsi="Courier New" w:cs="Courier New"/>
-        </w:rPr>
-        <w:t>Doobie</w:t>
-      </w:r>
-      <w:r>
-        <w:rPr>
-          <w:rFonts w:ascii="Courier New" w:hAnsi="Courier New" w:cs="Courier New"/>
-        </w:rPr>
-        <w:t xml:space="preserve"> – [24]</w:t>
-      </w:r>
-    </w:p>
-    <w:p>
-      <w:pPr>
-        <w:rPr>
-          <w:rFonts w:ascii="Courier New" w:hAnsi="Courier New" w:cs="Courier New"/>
-        </w:rPr>
-      </w:pPr>
-      <w:r>
-        <w:rPr>
-          <w:rFonts w:ascii="Courier New" w:hAnsi="Courier New" w:cs="Courier New"/>
-        </w:rPr>
-        <w:t xml:space="preserve">Wedding </w:t>
-      </w:r>
-      <w:r>
-        <w:rPr>
-          <w:rFonts w:ascii="Courier New" w:hAnsi="Courier New" w:cs="Courier New"/>
-        </w:rPr>
-        <w:t>R</w:t>
-      </w:r>
-      <w:r>
-        <w:rPr>
-          <w:rFonts w:ascii="Courier New" w:hAnsi="Courier New" w:cs="Courier New"/>
-        </w:rPr>
-        <w:t>ing</w:t>
-      </w:r>
-      <w:r>
-        <w:rPr>
-          <w:rFonts w:ascii="Courier New" w:hAnsi="Courier New" w:cs="Courier New"/>
-        </w:rPr>
-        <w:t xml:space="preserve"> – [24]</w:t>
-      </w:r>
-    </w:p>
-    <w:p>
-      <w:pPr>
-        <w:rPr>
-          <w:rFonts w:ascii="Courier New" w:hAnsi="Courier New" w:cs="Courier New"/>
-        </w:rPr>
-      </w:pPr>
-      <w:r>
-        <w:rPr>
-          <w:rFonts w:ascii="Courier New" w:hAnsi="Courier New" w:cs="Courier New"/>
-        </w:rPr>
-        <w:t>Long curly hair</w:t>
+        <w:t xml:space="preserve">Adi’s Portrait with </w:t>
+      </w:r>
+      <w:r>
+        <w:rPr>
+          <w:rFonts w:ascii="Courier New" w:hAnsi="Courier New" w:cs="Courier New"/>
+        </w:rPr>
+        <w:t>flower decoration</w:t>
       </w:r>
       <w:r>
         <w:rPr>
@@ -2119,100 +2256,6 @@
         <w:rPr>
           <w:rFonts w:ascii="Courier New" w:hAnsi="Courier New" w:cs="Courier New"/>
         </w:rPr>
-        <w:t>Silver Earrings</w:t>
-      </w:r>
-      <w:r>
-        <w:rPr>
-          <w:rFonts w:ascii="Courier New" w:hAnsi="Courier New" w:cs="Courier New"/>
-        </w:rPr>
-        <w:t xml:space="preserve"> – [25]</w:t>
-      </w:r>
-    </w:p>
-    <w:p>
-      <w:pPr>
-        <w:rPr>
-          <w:rFonts w:ascii="Courier New" w:hAnsi="Courier New" w:cs="Courier New"/>
-        </w:rPr>
-      </w:pPr>
-      <w:r>
-        <w:rPr>
-          <w:rFonts w:ascii="Courier New" w:hAnsi="Courier New" w:cs="Courier New"/>
-        </w:rPr>
-        <w:t>Silver Nose Ring</w:t>
-      </w:r>
-      <w:r>
-        <w:rPr>
-          <w:rFonts w:ascii="Courier New" w:hAnsi="Courier New" w:cs="Courier New"/>
-        </w:rPr>
-        <w:t xml:space="preserve"> – [25]</w:t>
-      </w:r>
-    </w:p>
-    <w:p>
-      <w:pPr>
-        <w:rPr>
-          <w:rFonts w:ascii="Courier New" w:hAnsi="Courier New" w:cs="Courier New"/>
-        </w:rPr>
-      </w:pPr>
-      <w:r>
-        <w:rPr>
-          <w:rFonts w:ascii="Courier New" w:hAnsi="Courier New" w:cs="Courier New"/>
-        </w:rPr>
-        <w:t xml:space="preserve">Silver </w:t>
-      </w:r>
-      <w:r>
-        <w:rPr>
-          <w:rFonts w:ascii="Courier New" w:hAnsi="Courier New" w:cs="Courier New"/>
-        </w:rPr>
-        <w:t>A</w:t>
-      </w:r>
-      <w:r>
-        <w:rPr>
-          <w:rFonts w:ascii="Courier New" w:hAnsi="Courier New" w:cs="Courier New"/>
-        </w:rPr>
-        <w:t>rmbands</w:t>
-      </w:r>
-      <w:r>
-        <w:rPr>
-          <w:rFonts w:ascii="Courier New" w:hAnsi="Courier New" w:cs="Courier New"/>
-        </w:rPr>
-        <w:t xml:space="preserve"> – [25]</w:t>
-      </w:r>
-    </w:p>
-    <w:p>
-      <w:pPr>
-        <w:rPr>
-          <w:rFonts w:ascii="Courier New" w:hAnsi="Courier New" w:cs="Courier New"/>
-        </w:rPr>
-      </w:pPr>
-      <w:r>
-        <w:rPr>
-          <w:rFonts w:ascii="Courier New" w:hAnsi="Courier New" w:cs="Courier New"/>
-        </w:rPr>
-        <w:t xml:space="preserve">Adi’s Portrait with </w:t>
-      </w:r>
-      <w:r>
-        <w:rPr>
-          <w:rFonts w:ascii="Courier New" w:hAnsi="Courier New" w:cs="Courier New"/>
-        </w:rPr>
-        <w:t>flower decoration</w:t>
-      </w:r>
-      <w:r>
-        <w:rPr>
-          <w:rFonts w:ascii="Courier New" w:hAnsi="Courier New" w:cs="Courier New"/>
-        </w:rPr>
-        <w:t xml:space="preserve"> – [25]</w:t>
-      </w:r>
-    </w:p>
-    <w:p>
-      <w:pPr>
-        <w:rPr>
-          <w:rFonts w:ascii="Courier New" w:hAnsi="Courier New" w:cs="Courier New"/>
-        </w:rPr>
-      </w:pPr>
-      <w:r>
-        <w:rPr>
-          <w:rFonts w:ascii="Courier New" w:hAnsi="Courier New" w:cs="Courier New"/>
-        </w:rPr>
         <w:t>Brass Lamp – [25]</w:t>
       </w:r>
     </w:p>
@@ -2226,7 +2269,6 @@
         <w:rPr>
           <w:rFonts w:ascii="Courier New" w:hAnsi="Courier New" w:cs="Courier New"/>
         </w:rPr>
-        <w:lastRenderedPageBreak/>
         <w:t>Thick Metallic Chain – [25]</w:t>
       </w:r>
     </w:p>
@@ -2238,6 +2280,241 @@
     </w:sectPr>
   </w:body>
 </w:document>
+</file>
+
+<file path=word/numbering.xml><?xml version="1.0" encoding="utf-8"?>
+<w:numbering xmlns:wpc="http://schemas.microsoft.com/office/word/2010/wordprocessingCanvas" xmlns:cx="http://schemas.microsoft.com/office/drawing/2014/chartex" xmlns:cx1="http://schemas.microsoft.com/office/drawing/2015/9/8/chartex" xmlns:cx2="http://schemas.microsoft.com/office/drawing/2015/10/21/chartex" xmlns:cx3="http://schemas.microsoft.com/office/drawing/2016/5/9/chartex" xmlns:cx4="http://schemas.microsoft.com/office/drawing/2016/5/10/chartex" xmlns:cx5="http://schemas.microsoft.com/office/drawing/2016/5/11/chartex" xmlns:cx6="http://schemas.microsoft.com/office/drawing/2016/5/12/chartex" xmlns:cx7="http://schemas.microsoft.com/office/drawing/2016/5/13/chartex" xmlns:cx8="http://schemas.microsoft.com/office/drawing/2016/5/14/chartex" xmlns:mc="http://schemas.openxmlformats.org/markup-compatibility/2006" xmlns:aink="http://schemas.microsoft.com/office/drawing/2016/ink" xmlns:am3d="http://schemas.microsoft.com/office/drawing/2017/model3d" xmlns:o="urn:schemas-microsoft-com:office:office" xmlns:oel="http://schemas.microsoft.com/office/2019/extlst" xmlns:r="http://schemas.openxmlformats.org/officeDocument/2006/relationships" xmlns:m="http://schemas.openxmlformats.org/officeDocument/2006/math" xmlns:v="urn:schemas-microsoft-com:vml" xmlns:wp14="http://schemas.microsoft.com/office/word/2010/wordprocessingDrawing" xmlns:wp="http://schemas.openxmlformats.org/drawingml/2006/wordprocessingDrawing" xmlns:w10="urn:schemas-microsoft-com:office:word" xmlns:w="http://schemas.openxmlformats.org/wordprocessingml/2006/main" xmlns:w14="http://schemas.microsoft.com/office/word/2010/wordml" xmlns:w15="http://schemas.microsoft.com/office/word/2012/wordml" xmlns:w16cex="http://schemas.microsoft.com/office/word/2018/wordml/cex" xmlns:w16cid="http://schemas.microsoft.com/office/word/2016/wordml/cid" xmlns:w16="http://schemas.microsoft.com/office/word/2018/wordml" xmlns:w16du="http://schemas.microsoft.com/office/word/2023/wordml/word16du" xmlns:w16sdtdh="http://schemas.microsoft.com/office/word/2020/wordml/sdtdatahash" xmlns:w16sdtfl="http://schemas.microsoft.com/office/word/2024/wordml/sdtformatlock" xmlns:w16se="http://schemas.microsoft.com/office/word/2015/wordml/symex" xmlns:wpg="http://schemas.microsoft.com/office/word/2010/wordprocessingGroup" xmlns:wpi="http://schemas.microsoft.com/office/word/2010/wordprocessingInk" xmlns:wne="http://schemas.microsoft.com/office/word/2006/wordml" xmlns:wps="http://schemas.microsoft.com/office/word/2010/wordprocessingShape" mc:Ignorable="w14 w15 w16se w16cid w16 w16cex w16sdtdh w16sdtfl w16du wp14">
+  <w:abstractNum w:abstractNumId="0" w15:restartNumberingAfterBreak="0">
+    <w:nsid w:val="151A43A5"/>
+    <w:multiLevelType w:val="hybridMultilevel"/>
+    <w:tmpl w:val="B060F68E"/>
+    <w:lvl w:ilvl="0" w:tplc="75ACA41E">
+      <w:numFmt w:val="bullet"/>
+      <w:lvlText w:val="-"/>
+      <w:lvlJc w:val="left"/>
+      <w:pPr>
+        <w:ind w:left="504" w:hanging="360"/>
+      </w:pPr>
+      <w:rPr>
+        <w:rFonts w:ascii="Courier New" w:eastAsiaTheme="minorHAnsi" w:hAnsi="Courier New" w:cs="Courier New" w:hint="default"/>
+      </w:rPr>
+    </w:lvl>
+    <w:lvl w:ilvl="1" w:tplc="04090003" w:tentative="1">
+      <w:start w:val="1"/>
+      <w:numFmt w:val="bullet"/>
+      <w:lvlText w:val="o"/>
+      <w:lvlJc w:val="left"/>
+      <w:pPr>
+        <w:ind w:left="1224" w:hanging="360"/>
+      </w:pPr>
+      <w:rPr>
+        <w:rFonts w:ascii="Courier New" w:hAnsi="Courier New" w:cs="Courier New" w:hint="default"/>
+      </w:rPr>
+    </w:lvl>
+    <w:lvl w:ilvl="2" w:tplc="04090005" w:tentative="1">
+      <w:start w:val="1"/>
+      <w:numFmt w:val="bullet"/>
+      <w:lvlText w:val=""/>
+      <w:lvlJc w:val="left"/>
+      <w:pPr>
+        <w:ind w:left="1944" w:hanging="360"/>
+      </w:pPr>
+      <w:rPr>
+        <w:rFonts w:ascii="Wingdings" w:hAnsi="Wingdings" w:hint="default"/>
+      </w:rPr>
+    </w:lvl>
+    <w:lvl w:ilvl="3" w:tplc="04090001" w:tentative="1">
+      <w:start w:val="1"/>
+      <w:numFmt w:val="bullet"/>
+      <w:lvlText w:val=""/>
+      <w:lvlJc w:val="left"/>
+      <w:pPr>
+        <w:ind w:left="2664" w:hanging="360"/>
+      </w:pPr>
+      <w:rPr>
+        <w:rFonts w:ascii="Symbol" w:hAnsi="Symbol" w:hint="default"/>
+      </w:rPr>
+    </w:lvl>
+    <w:lvl w:ilvl="4" w:tplc="04090003" w:tentative="1">
+      <w:start w:val="1"/>
+      <w:numFmt w:val="bullet"/>
+      <w:lvlText w:val="o"/>
+      <w:lvlJc w:val="left"/>
+      <w:pPr>
+        <w:ind w:left="3384" w:hanging="360"/>
+      </w:pPr>
+      <w:rPr>
+        <w:rFonts w:ascii="Courier New" w:hAnsi="Courier New" w:cs="Courier New" w:hint="default"/>
+      </w:rPr>
+    </w:lvl>
+    <w:lvl w:ilvl="5" w:tplc="04090005" w:tentative="1">
+      <w:start w:val="1"/>
+      <w:numFmt w:val="bullet"/>
+      <w:lvlText w:val=""/>
+      <w:lvlJc w:val="left"/>
+      <w:pPr>
+        <w:ind w:left="4104" w:hanging="360"/>
+      </w:pPr>
+      <w:rPr>
+        <w:rFonts w:ascii="Wingdings" w:hAnsi="Wingdings" w:hint="default"/>
+      </w:rPr>
+    </w:lvl>
+    <w:lvl w:ilvl="6" w:tplc="04090001" w:tentative="1">
+      <w:start w:val="1"/>
+      <w:numFmt w:val="bullet"/>
+      <w:lvlText w:val=""/>
+      <w:lvlJc w:val="left"/>
+      <w:pPr>
+        <w:ind w:left="4824" w:hanging="360"/>
+      </w:pPr>
+      <w:rPr>
+        <w:rFonts w:ascii="Symbol" w:hAnsi="Symbol" w:hint="default"/>
+      </w:rPr>
+    </w:lvl>
+    <w:lvl w:ilvl="7" w:tplc="04090003" w:tentative="1">
+      <w:start w:val="1"/>
+      <w:numFmt w:val="bullet"/>
+      <w:lvlText w:val="o"/>
+      <w:lvlJc w:val="left"/>
+      <w:pPr>
+        <w:ind w:left="5544" w:hanging="360"/>
+      </w:pPr>
+      <w:rPr>
+        <w:rFonts w:ascii="Courier New" w:hAnsi="Courier New" w:cs="Courier New" w:hint="default"/>
+      </w:rPr>
+    </w:lvl>
+    <w:lvl w:ilvl="8" w:tplc="04090005" w:tentative="1">
+      <w:start w:val="1"/>
+      <w:numFmt w:val="bullet"/>
+      <w:lvlText w:val=""/>
+      <w:lvlJc w:val="left"/>
+      <w:pPr>
+        <w:ind w:left="6264" w:hanging="360"/>
+      </w:pPr>
+      <w:rPr>
+        <w:rFonts w:ascii="Wingdings" w:hAnsi="Wingdings" w:hint="default"/>
+      </w:rPr>
+    </w:lvl>
+  </w:abstractNum>
+  <w:abstractNum w:abstractNumId="1" w15:restartNumberingAfterBreak="0">
+    <w:nsid w:val="34F608DF"/>
+    <w:multiLevelType w:val="hybridMultilevel"/>
+    <w:tmpl w:val="C204CF28"/>
+    <w:lvl w:ilvl="0" w:tplc="F9C004A0">
+      <w:numFmt w:val="bullet"/>
+      <w:lvlText w:val="-"/>
+      <w:lvlJc w:val="left"/>
+      <w:pPr>
+        <w:ind w:left="720" w:hanging="360"/>
+      </w:pPr>
+      <w:rPr>
+        <w:rFonts w:ascii="Courier New" w:eastAsiaTheme="minorHAnsi" w:hAnsi="Courier New" w:cs="Courier New" w:hint="default"/>
+      </w:rPr>
+    </w:lvl>
+    <w:lvl w:ilvl="1" w:tplc="04090003" w:tentative="1">
+      <w:start w:val="1"/>
+      <w:numFmt w:val="bullet"/>
+      <w:lvlText w:val="o"/>
+      <w:lvlJc w:val="left"/>
+      <w:pPr>
+        <w:ind w:left="1440" w:hanging="360"/>
+      </w:pPr>
+      <w:rPr>
+        <w:rFonts w:ascii="Courier New" w:hAnsi="Courier New" w:cs="Courier New" w:hint="default"/>
+      </w:rPr>
+    </w:lvl>
+    <w:lvl w:ilvl="2" w:tplc="04090005" w:tentative="1">
+      <w:start w:val="1"/>
+      <w:numFmt w:val="bullet"/>
+      <w:lvlText w:val=""/>
+      <w:lvlJc w:val="left"/>
+      <w:pPr>
+        <w:ind w:left="2160" w:hanging="360"/>
+      </w:pPr>
+      <w:rPr>
+        <w:rFonts w:ascii="Wingdings" w:hAnsi="Wingdings" w:hint="default"/>
+      </w:rPr>
+    </w:lvl>
+    <w:lvl w:ilvl="3" w:tplc="04090001" w:tentative="1">
+      <w:start w:val="1"/>
+      <w:numFmt w:val="bullet"/>
+      <w:lvlText w:val=""/>
+      <w:lvlJc w:val="left"/>
+      <w:pPr>
+        <w:ind w:left="2880" w:hanging="360"/>
+      </w:pPr>
+      <w:rPr>
+        <w:rFonts w:ascii="Symbol" w:hAnsi="Symbol" w:hint="default"/>
+      </w:rPr>
+    </w:lvl>
+    <w:lvl w:ilvl="4" w:tplc="04090003" w:tentative="1">
+      <w:start w:val="1"/>
+      <w:numFmt w:val="bullet"/>
+      <w:lvlText w:val="o"/>
+      <w:lvlJc w:val="left"/>
+      <w:pPr>
+        <w:ind w:left="3600" w:hanging="360"/>
+      </w:pPr>
+      <w:rPr>
+        <w:rFonts w:ascii="Courier New" w:hAnsi="Courier New" w:cs="Courier New" w:hint="default"/>
+      </w:rPr>
+    </w:lvl>
+    <w:lvl w:ilvl="5" w:tplc="04090005" w:tentative="1">
+      <w:start w:val="1"/>
+      <w:numFmt w:val="bullet"/>
+      <w:lvlText w:val=""/>
+      <w:lvlJc w:val="left"/>
+      <w:pPr>
+        <w:ind w:left="4320" w:hanging="360"/>
+      </w:pPr>
+      <w:rPr>
+        <w:rFonts w:ascii="Wingdings" w:hAnsi="Wingdings" w:hint="default"/>
+      </w:rPr>
+    </w:lvl>
+    <w:lvl w:ilvl="6" w:tplc="04090001" w:tentative="1">
+      <w:start w:val="1"/>
+      <w:numFmt w:val="bullet"/>
+      <w:lvlText w:val=""/>
+      <w:lvlJc w:val="left"/>
+      <w:pPr>
+        <w:ind w:left="5040" w:hanging="360"/>
+      </w:pPr>
+      <w:rPr>
+        <w:rFonts w:ascii="Symbol" w:hAnsi="Symbol" w:hint="default"/>
+      </w:rPr>
+    </w:lvl>
+    <w:lvl w:ilvl="7" w:tplc="04090003" w:tentative="1">
+      <w:start w:val="1"/>
+      <w:numFmt w:val="bullet"/>
+      <w:lvlText w:val="o"/>
+      <w:lvlJc w:val="left"/>
+      <w:pPr>
+        <w:ind w:left="5760" w:hanging="360"/>
+      </w:pPr>
+      <w:rPr>
+        <w:rFonts w:ascii="Courier New" w:hAnsi="Courier New" w:cs="Courier New" w:hint="default"/>
+      </w:rPr>
+    </w:lvl>
+    <w:lvl w:ilvl="8" w:tplc="04090005" w:tentative="1">
+      <w:start w:val="1"/>
+      <w:numFmt w:val="bullet"/>
+      <w:lvlText w:val=""/>
+      <w:lvlJc w:val="left"/>
+      <w:pPr>
+        <w:ind w:left="6480" w:hanging="360"/>
+      </w:pPr>
+      <w:rPr>
+        <w:rFonts w:ascii="Wingdings" w:hAnsi="Wingdings" w:hint="default"/>
+      </w:rPr>
+    </w:lvl>
+  </w:abstractNum>
+  <w:num w:numId="1" w16cid:durableId="1529099023">
+    <w:abstractNumId w:val="1"/>
+  </w:num>
+  <w:num w:numId="2" w16cid:durableId="699012261">
+    <w:abstractNumId w:val="0"/>
+  </w:num>
+</w:numbering>
 </file>
 
 <file path=word/styles.xml><?xml version="1.0" encoding="utf-8"?>

</xml_diff>

<commit_message>
Vyuthi - Till 22
</commit_message>
<xml_diff>
--- a/The_A_Shorts/2. Vyuthi/The Props List.docx
+++ b/The_A_Shorts/2. Vyuthi/The Props List.docx
@@ -1837,55 +1837,52 @@
           <w:b/>
           <w:bCs/>
         </w:rPr>
-        <w:t xml:space="preserve">Red Balloon </w:t>
-      </w:r>
-      <w:r>
-        <w:rPr>
-          <w:rFonts w:ascii="Courier New" w:hAnsi="Courier New" w:cs="Courier New"/>
-          <w:b/>
-          <w:bCs/>
-        </w:rPr>
-        <w:t xml:space="preserve">with thread </w:t>
-      </w:r>
-      <w:r>
-        <w:rPr>
-          <w:rFonts w:ascii="Courier New" w:hAnsi="Courier New" w:cs="Courier New"/>
-          <w:b/>
-          <w:bCs/>
-        </w:rPr>
-        <w:t>– [19]</w:t>
-      </w:r>
-    </w:p>
-    <w:p>
-      <w:pPr>
-        <w:rPr>
-          <w:rFonts w:ascii="Courier New" w:hAnsi="Courier New" w:cs="Courier New"/>
-        </w:rPr>
-      </w:pPr>
-      <w:r>
-        <w:rPr>
-          <w:rFonts w:ascii="Courier New" w:hAnsi="Courier New" w:cs="Courier New"/>
-        </w:rPr>
-        <w:t>An old TV – [19]</w:t>
-      </w:r>
-    </w:p>
-    <w:p>
-      <w:pPr>
-        <w:rPr>
-          <w:rFonts w:ascii="Courier New" w:hAnsi="Courier New" w:cs="Courier New"/>
-        </w:rPr>
-      </w:pPr>
-      <w:r>
-        <w:rPr>
-          <w:rFonts w:ascii="Courier New" w:hAnsi="Courier New" w:cs="Courier New"/>
+        <w:t>An old TV – [</w:t>
+      </w:r>
+      <w:r>
+        <w:rPr>
+          <w:rFonts w:ascii="Courier New" w:hAnsi="Courier New" w:cs="Courier New"/>
+          <w:b/>
+          <w:bCs/>
+        </w:rPr>
+        <w:t>20</w:t>
+      </w:r>
+      <w:r>
+        <w:rPr>
+          <w:rFonts w:ascii="Courier New" w:hAnsi="Courier New" w:cs="Courier New"/>
+          <w:b/>
+          <w:bCs/>
+        </w:rPr>
+        <w:t>]</w:t>
+      </w:r>
+    </w:p>
+    <w:p>
+      <w:pPr>
+        <w:rPr>
+          <w:rFonts w:ascii="Courier New" w:hAnsi="Courier New" w:cs="Courier New"/>
+        </w:rPr>
+      </w:pPr>
+      <w:r>
+        <w:rPr>
+          <w:rFonts w:ascii="Courier New" w:hAnsi="Courier New" w:cs="Courier New"/>
+          <w:b/>
+          <w:bCs/>
         </w:rPr>
         <w:t>Half-burnt doobie – [20</w:t>
       </w:r>
       <w:r>
         <w:rPr>
           <w:rFonts w:ascii="Courier New" w:hAnsi="Courier New" w:cs="Courier New"/>
-        </w:rPr>
-        <w:t>, 24</w:t>
+          <w:b/>
+          <w:bCs/>
+        </w:rPr>
+        <w:t>,</w:t>
+      </w:r>
+      <w:r>
+        <w:rPr>
+          <w:rFonts w:ascii="Courier New" w:hAnsi="Courier New" w:cs="Courier New"/>
+        </w:rPr>
+        <w:t xml:space="preserve"> 24</w:t>
       </w:r>
       <w:r>
         <w:rPr>
@@ -1898,17 +1895,40 @@
       <w:pPr>
         <w:rPr>
           <w:rFonts w:ascii="Courier New" w:hAnsi="Courier New" w:cs="Courier New"/>
-        </w:rPr>
-      </w:pPr>
-      <w:r>
-        <w:rPr>
-          <w:rFonts w:ascii="Courier New" w:hAnsi="Courier New" w:cs="Courier New"/>
+          <w:b/>
+          <w:bCs/>
+        </w:rPr>
+      </w:pPr>
+      <w:r>
+        <w:rPr>
+          <w:rFonts w:ascii="Courier New" w:hAnsi="Courier New" w:cs="Courier New"/>
+          <w:b/>
+          <w:bCs/>
+        </w:rPr>
+        <w:t>TV remote – [20]</w:t>
+      </w:r>
+    </w:p>
+    <w:p>
+      <w:pPr>
+        <w:rPr>
+          <w:rFonts w:ascii="Courier New" w:hAnsi="Courier New" w:cs="Courier New"/>
+          <w:b/>
+          <w:bCs/>
+        </w:rPr>
+      </w:pPr>
+      <w:r>
+        <w:rPr>
+          <w:rFonts w:ascii="Courier New" w:hAnsi="Courier New" w:cs="Courier New"/>
+          <w:b/>
+          <w:bCs/>
         </w:rPr>
         <w:t>TV Plug on the wall to pull out – [20</w:t>
       </w:r>
       <w:r>
         <w:rPr>
           <w:rFonts w:ascii="Courier New" w:hAnsi="Courier New" w:cs="Courier New"/>
+          <w:b/>
+          <w:bCs/>
         </w:rPr>
         <w:t>]</w:t>
       </w:r>
@@ -1917,11 +1937,15 @@
       <w:pPr>
         <w:rPr>
           <w:rFonts w:ascii="Courier New" w:hAnsi="Courier New" w:cs="Courier New"/>
-        </w:rPr>
-      </w:pPr>
-      <w:r>
-        <w:rPr>
-          <w:rFonts w:ascii="Courier New" w:hAnsi="Courier New" w:cs="Courier New"/>
+          <w:b/>
+          <w:bCs/>
+        </w:rPr>
+      </w:pPr>
+      <w:r>
+        <w:rPr>
+          <w:rFonts w:ascii="Courier New" w:hAnsi="Courier New" w:cs="Courier New"/>
+          <w:b/>
+          <w:bCs/>
         </w:rPr>
         <w:t>Envelope with IT IS TIME TO GO – [20]</w:t>
       </w:r>
@@ -1930,14 +1954,142 @@
       <w:pPr>
         <w:rPr>
           <w:rFonts w:ascii="Courier New" w:hAnsi="Courier New" w:cs="Courier New"/>
-        </w:rPr>
-      </w:pPr>
-      <w:r>
-        <w:rPr>
-          <w:rFonts w:ascii="Courier New" w:hAnsi="Courier New" w:cs="Courier New"/>
-        </w:rPr>
-        <w:t>Pyre – [21]</w:t>
-      </w:r>
+          <w:b/>
+          <w:bCs/>
+        </w:rPr>
+      </w:pPr>
+      <w:r>
+        <w:rPr>
+          <w:rFonts w:ascii="Courier New" w:hAnsi="Courier New" w:cs="Courier New"/>
+          <w:b/>
+          <w:bCs/>
+        </w:rPr>
+        <w:t>Red Balloon with thread – [20]</w:t>
+      </w:r>
+    </w:p>
+    <w:p>
+      <w:pPr>
+        <w:rPr>
+          <w:rFonts w:ascii="Courier New" w:hAnsi="Courier New" w:cs="Courier New"/>
+          <w:b/>
+          <w:bCs/>
+        </w:rPr>
+      </w:pPr>
+      <w:r>
+        <w:rPr>
+          <w:rFonts w:ascii="Courier New" w:hAnsi="Courier New" w:cs="Courier New"/>
+          <w:b/>
+          <w:bCs/>
+        </w:rPr>
+        <w:t>Wheelchair – [2</w:t>
+      </w:r>
+      <w:r>
+        <w:rPr>
+          <w:rFonts w:ascii="Courier New" w:hAnsi="Courier New" w:cs="Courier New"/>
+          <w:b/>
+          <w:bCs/>
+        </w:rPr>
+        <w:t>1</w:t>
+      </w:r>
+      <w:r>
+        <w:rPr>
+          <w:rFonts w:ascii="Courier New" w:hAnsi="Courier New" w:cs="Courier New"/>
+          <w:b/>
+          <w:bCs/>
+        </w:rPr>
+        <w:t>]</w:t>
+      </w:r>
+    </w:p>
+    <w:p>
+      <w:pPr>
+        <w:rPr>
+          <w:rFonts w:ascii="Courier New" w:hAnsi="Courier New" w:cs="Courier New"/>
+          <w:b/>
+          <w:bCs/>
+        </w:rPr>
+      </w:pPr>
+      <w:r>
+        <w:rPr>
+          <w:rFonts w:ascii="Courier New" w:hAnsi="Courier New" w:cs="Courier New"/>
+          <w:b/>
+          <w:bCs/>
+        </w:rPr>
+        <w:t>Blue spotlight – [22]</w:t>
+      </w:r>
+    </w:p>
+    <w:p>
+      <w:pPr>
+        <w:rPr>
+          <w:rFonts w:ascii="Courier New" w:hAnsi="Courier New" w:cs="Courier New"/>
+          <w:b/>
+          <w:bCs/>
+        </w:rPr>
+      </w:pPr>
+      <w:r>
+        <w:rPr>
+          <w:rFonts w:ascii="Courier New" w:hAnsi="Courier New" w:cs="Courier New"/>
+          <w:b/>
+          <w:bCs/>
+        </w:rPr>
+        <w:t>Fog machine – [22]</w:t>
+      </w:r>
+    </w:p>
+    <w:p>
+      <w:pPr>
+        <w:rPr>
+          <w:rFonts w:ascii="Courier New" w:hAnsi="Courier New" w:cs="Courier New"/>
+          <w:b/>
+          <w:bCs/>
+        </w:rPr>
+      </w:pPr>
+      <w:r>
+        <w:rPr>
+          <w:rFonts w:ascii="Courier New" w:hAnsi="Courier New" w:cs="Courier New"/>
+          <w:b/>
+          <w:bCs/>
+        </w:rPr>
+        <w:t>Pyre – [2</w:t>
+      </w:r>
+      <w:r>
+        <w:rPr>
+          <w:rFonts w:ascii="Courier New" w:hAnsi="Courier New" w:cs="Courier New"/>
+          <w:b/>
+          <w:bCs/>
+        </w:rPr>
+        <w:t>2</w:t>
+      </w:r>
+      <w:r>
+        <w:rPr>
+          <w:rFonts w:ascii="Courier New" w:hAnsi="Courier New" w:cs="Courier New"/>
+          <w:b/>
+          <w:bCs/>
+        </w:rPr>
+        <w:t>]</w:t>
+      </w:r>
+    </w:p>
+    <w:p>
+      <w:pPr>
+        <w:rPr>
+          <w:rFonts w:ascii="Courier New" w:hAnsi="Courier New" w:cs="Courier New"/>
+          <w:b/>
+          <w:bCs/>
+        </w:rPr>
+      </w:pPr>
+      <w:r>
+        <w:rPr>
+          <w:rFonts w:ascii="Courier New" w:hAnsi="Courier New" w:cs="Courier New"/>
+          <w:b/>
+          <w:bCs/>
+        </w:rPr>
+        <w:t>Bhasma – [22]</w:t>
+      </w:r>
+    </w:p>
+    <w:p>
+      <w:pPr>
+        <w:rPr>
+          <w:rFonts w:ascii="Courier New" w:hAnsi="Courier New" w:cs="Courier New"/>
+        </w:rPr>
+      </w:pPr>
     </w:p>
     <w:p>
       <w:pPr>
@@ -2114,6 +2266,7 @@
         <w:rPr>
           <w:rFonts w:ascii="Courier New" w:hAnsi="Courier New" w:cs="Courier New"/>
         </w:rPr>
+        <w:lastRenderedPageBreak/>
         <w:t>Beer</w:t>
       </w:r>
       <w:r>
@@ -2252,7 +2405,6 @@
         <w:rPr>
           <w:rFonts w:ascii="Courier New" w:hAnsi="Courier New" w:cs="Courier New"/>
         </w:rPr>
-        <w:lastRenderedPageBreak/>
         <w:t xml:space="preserve">Silver </w:t>
       </w:r>
       <w:r>

</xml_diff>

<commit_message>
Vyuthi - Till 26
</commit_message>
<xml_diff>
--- a/The_A_Shorts/2. Vyuthi/The Props List.docx
+++ b/The_A_Shorts/2. Vyuthi/The Props List.docx
@@ -241,7 +241,15 @@
           <w:b/>
           <w:bCs/>
         </w:rPr>
-        <w:t>, 17</w:t>
+        <w:t>, 1</w:t>
+      </w:r>
+      <w:r>
+        <w:rPr>
+          <w:rFonts w:ascii="Courier New" w:hAnsi="Courier New" w:cs="Courier New"/>
+          <w:b/>
+          <w:bCs/>
+        </w:rPr>
+        <w:t>9</w:t>
       </w:r>
       <w:r>
         <w:rPr>
@@ -607,15 +615,31 @@
           <w:b/>
           <w:bCs/>
         </w:rPr>
-        <w:t>, 15, 16</w:t>
-      </w:r>
-      <w:r>
-        <w:rPr>
-          <w:rFonts w:ascii="Courier New" w:hAnsi="Courier New" w:cs="Courier New"/>
-          <w:b/>
-          <w:bCs/>
-        </w:rPr>
-        <w:t>, 17</w:t>
+        <w:t>, 15, 1</w:t>
+      </w:r>
+      <w:r>
+        <w:rPr>
+          <w:rFonts w:ascii="Courier New" w:hAnsi="Courier New" w:cs="Courier New"/>
+          <w:b/>
+          <w:bCs/>
+        </w:rPr>
+        <w:t>6</w:t>
+      </w:r>
+      <w:r>
+        <w:rPr>
+          <w:rFonts w:ascii="Courier New" w:hAnsi="Courier New" w:cs="Courier New"/>
+          <w:b/>
+          <w:bCs/>
+        </w:rPr>
+        <w:t>, 1</w:t>
+      </w:r>
+      <w:r>
+        <w:rPr>
+          <w:rFonts w:ascii="Courier New" w:hAnsi="Courier New" w:cs="Courier New"/>
+          <w:b/>
+          <w:bCs/>
+        </w:rPr>
+        <w:t>9</w:t>
       </w:r>
       <w:r>
         <w:rPr>
@@ -701,7 +725,15 @@
           <w:b/>
           <w:bCs/>
         </w:rPr>
-        <w:t>, 19</w:t>
+        <w:t xml:space="preserve">, </w:t>
+      </w:r>
+      <w:r>
+        <w:rPr>
+          <w:rFonts w:ascii="Courier New" w:hAnsi="Courier New" w:cs="Courier New"/>
+          <w:b/>
+          <w:bCs/>
+        </w:rPr>
+        <w:t>21</w:t>
       </w:r>
       <w:r>
         <w:rPr>
@@ -734,7 +766,15 @@
           <w:b/>
           <w:bCs/>
         </w:rPr>
-        <w:t>, 17</w:t>
+        <w:t xml:space="preserve">, </w:t>
+      </w:r>
+      <w:r>
+        <w:rPr>
+          <w:rFonts w:ascii="Courier New" w:hAnsi="Courier New" w:cs="Courier New"/>
+          <w:b/>
+          <w:bCs/>
+        </w:rPr>
+        <w:t>19</w:t>
       </w:r>
       <w:r>
         <w:rPr>
@@ -767,7 +807,15 @@
           <w:b/>
           <w:bCs/>
         </w:rPr>
-        <w:t>, 17</w:t>
+        <w:t xml:space="preserve">, </w:t>
+      </w:r>
+      <w:r>
+        <w:rPr>
+          <w:rFonts w:ascii="Courier New" w:hAnsi="Courier New" w:cs="Courier New"/>
+          <w:b/>
+          <w:bCs/>
+        </w:rPr>
+        <w:t>19</w:t>
       </w:r>
       <w:r>
         <w:rPr>
@@ -851,7 +899,7 @@
           <w:b/>
           <w:bCs/>
         </w:rPr>
-        <w:t>17</w:t>
+        <w:t>19</w:t>
       </w:r>
       <w:r>
         <w:rPr>
@@ -873,7 +921,15 @@
           <w:b/>
           <w:bCs/>
         </w:rPr>
-        <w:t>19</w:t>
+        <w:t>21</w:t>
+      </w:r>
+      <w:r>
+        <w:rPr>
+          <w:rFonts w:ascii="Courier New" w:hAnsi="Courier New" w:cs="Courier New"/>
+          <w:b/>
+          <w:bCs/>
+        </w:rPr>
+        <w:t>, 22</w:t>
       </w:r>
       <w:r>
         <w:rPr>
@@ -922,7 +978,15 @@
           <w:b/>
           <w:bCs/>
         </w:rPr>
-        <w:t>, 18</w:t>
+        <w:t xml:space="preserve">, </w:t>
+      </w:r>
+      <w:r>
+        <w:rPr>
+          <w:rFonts w:ascii="Courier New" w:hAnsi="Courier New" w:cs="Courier New"/>
+          <w:b/>
+          <w:bCs/>
+        </w:rPr>
+        <w:t>20</w:t>
       </w:r>
       <w:r>
         <w:rPr>
@@ -1029,7 +1093,15 @@
           <w:b/>
           <w:bCs/>
         </w:rPr>
-        <w:t>, 17</w:t>
+        <w:t xml:space="preserve">, </w:t>
+      </w:r>
+      <w:r>
+        <w:rPr>
+          <w:rFonts w:ascii="Courier New" w:hAnsi="Courier New" w:cs="Courier New"/>
+          <w:b/>
+          <w:bCs/>
+        </w:rPr>
+        <w:t>19</w:t>
       </w:r>
       <w:r>
         <w:rPr>
@@ -1079,6 +1151,88 @@
           <w:b/>
           <w:bCs/>
         </w:rPr>
+        <w:t xml:space="preserve">, </w:t>
+      </w:r>
+      <w:r>
+        <w:rPr>
+          <w:rFonts w:ascii="Courier New" w:hAnsi="Courier New" w:cs="Courier New"/>
+          <w:b/>
+          <w:bCs/>
+        </w:rPr>
+        <w:t>18</w:t>
+      </w:r>
+      <w:r>
+        <w:rPr>
+          <w:rFonts w:ascii="Courier New" w:hAnsi="Courier New" w:cs="Courier New"/>
+          <w:b/>
+          <w:bCs/>
+        </w:rPr>
+        <w:t>]</w:t>
+      </w:r>
+    </w:p>
+    <w:p>
+      <w:pPr>
+        <w:rPr>
+          <w:rFonts w:ascii="Courier New" w:hAnsi="Courier New" w:cs="Courier New"/>
+          <w:b/>
+          <w:bCs/>
+        </w:rPr>
+      </w:pPr>
+      <w:r>
+        <w:rPr>
+          <w:rFonts w:ascii="Courier New" w:hAnsi="Courier New" w:cs="Courier New"/>
+          <w:b/>
+          <w:bCs/>
+        </w:rPr>
+        <w:t>Hard Back Light – [10</w:t>
+      </w:r>
+      <w:r>
+        <w:rPr>
+          <w:rFonts w:ascii="Courier New" w:hAnsi="Courier New" w:cs="Courier New"/>
+          <w:b/>
+          <w:bCs/>
+        </w:rPr>
+        <w:t>, 13</w:t>
+      </w:r>
+      <w:r>
+        <w:rPr>
+          <w:rFonts w:ascii="Courier New" w:hAnsi="Courier New" w:cs="Courier New"/>
+          <w:b/>
+          <w:bCs/>
+        </w:rPr>
+        <w:t>, 15</w:t>
+      </w:r>
+      <w:r>
+        <w:rPr>
+          <w:rFonts w:ascii="Courier New" w:hAnsi="Courier New" w:cs="Courier New"/>
+          <w:b/>
+          <w:bCs/>
+        </w:rPr>
+        <w:t>]</w:t>
+      </w:r>
+    </w:p>
+    <w:p>
+      <w:pPr>
+        <w:rPr>
+          <w:rFonts w:ascii="Courier New" w:hAnsi="Courier New" w:cs="Courier New"/>
+          <w:b/>
+          <w:bCs/>
+        </w:rPr>
+      </w:pPr>
+      <w:r>
+        <w:rPr>
+          <w:rFonts w:ascii="Courier New" w:hAnsi="Courier New" w:cs="Courier New"/>
+          <w:b/>
+          <w:bCs/>
+        </w:rPr>
+        <w:t>Curtain in Bedroom – [10</w:t>
+      </w:r>
+      <w:r>
+        <w:rPr>
+          <w:rFonts w:ascii="Courier New" w:hAnsi="Courier New" w:cs="Courier New"/>
+          <w:b/>
+          <w:bCs/>
+        </w:rPr>
         <w:t>, 16</w:t>
       </w:r>
       <w:r>
@@ -1104,80 +1258,6 @@
           <w:b/>
           <w:bCs/>
         </w:rPr>
-        <w:t>Hard Back Light – [10</w:t>
-      </w:r>
-      <w:r>
-        <w:rPr>
-          <w:rFonts w:ascii="Courier New" w:hAnsi="Courier New" w:cs="Courier New"/>
-          <w:b/>
-          <w:bCs/>
-        </w:rPr>
-        <w:t>, 13</w:t>
-      </w:r>
-      <w:r>
-        <w:rPr>
-          <w:rFonts w:ascii="Courier New" w:hAnsi="Courier New" w:cs="Courier New"/>
-          <w:b/>
-          <w:bCs/>
-        </w:rPr>
-        <w:t>, 15</w:t>
-      </w:r>
-      <w:r>
-        <w:rPr>
-          <w:rFonts w:ascii="Courier New" w:hAnsi="Courier New" w:cs="Courier New"/>
-          <w:b/>
-          <w:bCs/>
-        </w:rPr>
-        <w:t>]</w:t>
-      </w:r>
-    </w:p>
-    <w:p>
-      <w:pPr>
-        <w:rPr>
-          <w:rFonts w:ascii="Courier New" w:hAnsi="Courier New" w:cs="Courier New"/>
-          <w:b/>
-          <w:bCs/>
-        </w:rPr>
-      </w:pPr>
-      <w:r>
-        <w:rPr>
-          <w:rFonts w:ascii="Courier New" w:hAnsi="Courier New" w:cs="Courier New"/>
-          <w:b/>
-          <w:bCs/>
-        </w:rPr>
-        <w:t>Curtain in Bedroom – [10</w:t>
-      </w:r>
-      <w:r>
-        <w:rPr>
-          <w:rFonts w:ascii="Courier New" w:hAnsi="Courier New" w:cs="Courier New"/>
-          <w:b/>
-          <w:bCs/>
-        </w:rPr>
-        <w:t>, 16</w:t>
-      </w:r>
-      <w:r>
-        <w:rPr>
-          <w:rFonts w:ascii="Courier New" w:hAnsi="Courier New" w:cs="Courier New"/>
-          <w:b/>
-          <w:bCs/>
-        </w:rPr>
-        <w:t>]</w:t>
-      </w:r>
-    </w:p>
-    <w:p>
-      <w:pPr>
-        <w:rPr>
-          <w:rFonts w:ascii="Courier New" w:hAnsi="Courier New" w:cs="Courier New"/>
-          <w:b/>
-          <w:bCs/>
-        </w:rPr>
-      </w:pPr>
-      <w:r>
-        <w:rPr>
-          <w:rFonts w:ascii="Courier New" w:hAnsi="Courier New" w:cs="Courier New"/>
-          <w:b/>
-          <w:bCs/>
-        </w:rPr>
         <w:t>Dining Table with a Chair – [11]</w:t>
       </w:r>
     </w:p>
@@ -1383,7 +1463,7 @@
           <w:b/>
           <w:bCs/>
         </w:rPr>
-        <w:t>16</w:t>
+        <w:t>17</w:t>
       </w:r>
       <w:r>
         <w:rPr>
@@ -1434,7 +1514,15 @@
           <w:b/>
           <w:bCs/>
         </w:rPr>
-        <w:t>, 16</w:t>
+        <w:t>, 1</w:t>
+      </w:r>
+      <w:r>
+        <w:rPr>
+          <w:rFonts w:ascii="Courier New" w:hAnsi="Courier New" w:cs="Courier New"/>
+          <w:b/>
+          <w:bCs/>
+        </w:rPr>
+        <w:t>7</w:t>
       </w:r>
       <w:r>
         <w:rPr>
@@ -1517,15 +1605,39 @@
           <w:b/>
           <w:bCs/>
         </w:rPr>
-        <w:t>, 16</w:t>
-      </w:r>
-      <w:r>
-        <w:rPr>
-          <w:rFonts w:ascii="Courier New" w:hAnsi="Courier New" w:cs="Courier New"/>
-          <w:b/>
-          <w:bCs/>
-        </w:rPr>
-        <w:t>, 17</w:t>
+        <w:t xml:space="preserve">, </w:t>
+      </w:r>
+      <w:r>
+        <w:rPr>
+          <w:rFonts w:ascii="Courier New" w:hAnsi="Courier New" w:cs="Courier New"/>
+          <w:b/>
+          <w:bCs/>
+        </w:rPr>
+        <w:t>17</w:t>
+      </w:r>
+      <w:r>
+        <w:rPr>
+          <w:rFonts w:ascii="Courier New" w:hAnsi="Courier New" w:cs="Courier New"/>
+          <w:b/>
+          <w:bCs/>
+        </w:rPr>
+        <w:t xml:space="preserve">, </w:t>
+      </w:r>
+      <w:r>
+        <w:rPr>
+          <w:rFonts w:ascii="Courier New" w:hAnsi="Courier New" w:cs="Courier New"/>
+          <w:b/>
+          <w:bCs/>
+        </w:rPr>
+        <w:t>1</w:t>
+      </w:r>
+      <w:r>
+        <w:rPr>
+          <w:rFonts w:ascii="Courier New" w:hAnsi="Courier New" w:cs="Courier New"/>
+          <w:b/>
+          <w:bCs/>
+        </w:rPr>
+        <w:t>9</w:t>
       </w:r>
       <w:r>
         <w:rPr>
@@ -1625,13 +1737,1093 @@
           <w:b/>
           <w:bCs/>
         </w:rPr>
-        <w:t>Book – [1</w:t>
-      </w:r>
-      <w:r>
-        <w:rPr>
-          <w:rFonts w:ascii="Courier New" w:hAnsi="Courier New" w:cs="Courier New"/>
-          <w:b/>
-          <w:bCs/>
+        <w:t>Book – [</w:t>
+      </w:r>
+      <w:r>
+        <w:rPr>
+          <w:rFonts w:ascii="Courier New" w:hAnsi="Courier New" w:cs="Courier New"/>
+          <w:b/>
+          <w:bCs/>
+        </w:rPr>
+        <w:t>19</w:t>
+      </w:r>
+      <w:r>
+        <w:rPr>
+          <w:rFonts w:ascii="Courier New" w:hAnsi="Courier New" w:cs="Courier New"/>
+          <w:b/>
+          <w:bCs/>
+        </w:rPr>
+        <w:t>]</w:t>
+      </w:r>
+    </w:p>
+    <w:p>
+      <w:pPr>
+        <w:rPr>
+          <w:rFonts w:ascii="Courier New" w:hAnsi="Courier New" w:cs="Courier New"/>
+          <w:b/>
+          <w:bCs/>
+        </w:rPr>
+      </w:pPr>
+      <w:r>
+        <w:rPr>
+          <w:rFonts w:ascii="Courier New" w:hAnsi="Courier New" w:cs="Courier New"/>
+          <w:b/>
+          <w:bCs/>
+        </w:rPr>
+        <w:t>Kettle – [</w:t>
+      </w:r>
+      <w:r>
+        <w:rPr>
+          <w:rFonts w:ascii="Courier New" w:hAnsi="Courier New" w:cs="Courier New"/>
+          <w:b/>
+          <w:bCs/>
+        </w:rPr>
+        <w:t>19</w:t>
+      </w:r>
+      <w:r>
+        <w:rPr>
+          <w:rFonts w:ascii="Courier New" w:hAnsi="Courier New" w:cs="Courier New"/>
+          <w:b/>
+          <w:bCs/>
+        </w:rPr>
+        <w:t>]</w:t>
+      </w:r>
+    </w:p>
+    <w:p>
+      <w:pPr>
+        <w:rPr>
+          <w:rFonts w:ascii="Courier New" w:hAnsi="Courier New" w:cs="Courier New"/>
+          <w:b/>
+          <w:bCs/>
+        </w:rPr>
+      </w:pPr>
+      <w:r>
+        <w:rPr>
+          <w:rFonts w:ascii="Courier New" w:hAnsi="Courier New" w:cs="Courier New"/>
+          <w:b/>
+          <w:bCs/>
+        </w:rPr>
+        <w:t>Tea set with Ash – [</w:t>
+      </w:r>
+      <w:r>
+        <w:rPr>
+          <w:rFonts w:ascii="Courier New" w:hAnsi="Courier New" w:cs="Courier New"/>
+          <w:b/>
+          <w:bCs/>
+        </w:rPr>
+        <w:t>19</w:t>
+      </w:r>
+      <w:r>
+        <w:rPr>
+          <w:rFonts w:ascii="Courier New" w:hAnsi="Courier New" w:cs="Courier New"/>
+          <w:b/>
+          <w:bCs/>
+        </w:rPr>
+        <w:t>]</w:t>
+      </w:r>
+    </w:p>
+    <w:p>
+      <w:pPr>
+        <w:rPr>
+          <w:rFonts w:ascii="Courier New" w:hAnsi="Courier New" w:cs="Courier New"/>
+          <w:b/>
+          <w:bCs/>
+        </w:rPr>
+      </w:pPr>
+      <w:r>
+        <w:rPr>
+          <w:rFonts w:ascii="Courier New" w:hAnsi="Courier New" w:cs="Courier New"/>
+          <w:b/>
+          <w:bCs/>
+        </w:rPr>
+        <w:t>Long glass with fizzing soda and a floating slice of lime – [</w:t>
+      </w:r>
+      <w:r>
+        <w:rPr>
+          <w:rFonts w:ascii="Courier New" w:hAnsi="Courier New" w:cs="Courier New"/>
+          <w:b/>
+          <w:bCs/>
+        </w:rPr>
+        <w:t>19</w:t>
+      </w:r>
+      <w:r>
+        <w:rPr>
+          <w:rFonts w:ascii="Courier New" w:hAnsi="Courier New" w:cs="Courier New"/>
+          <w:b/>
+          <w:bCs/>
+        </w:rPr>
+        <w:t>]</w:t>
+      </w:r>
+    </w:p>
+    <w:p>
+      <w:pPr>
+        <w:rPr>
+          <w:rFonts w:ascii="Courier New" w:hAnsi="Courier New" w:cs="Courier New"/>
+          <w:b/>
+          <w:bCs/>
+        </w:rPr>
+      </w:pPr>
+      <w:r>
+        <w:rPr>
+          <w:rFonts w:ascii="Courier New" w:hAnsi="Courier New" w:cs="Courier New"/>
+          <w:b/>
+          <w:bCs/>
+        </w:rPr>
+        <w:t>Sand – [</w:t>
+      </w:r>
+      <w:r>
+        <w:rPr>
+          <w:rFonts w:ascii="Courier New" w:hAnsi="Courier New" w:cs="Courier New"/>
+          <w:b/>
+          <w:bCs/>
+        </w:rPr>
+        <w:t>19</w:t>
+      </w:r>
+      <w:r>
+        <w:rPr>
+          <w:rFonts w:ascii="Courier New" w:hAnsi="Courier New" w:cs="Courier New"/>
+          <w:b/>
+          <w:bCs/>
+        </w:rPr>
+        <w:t>]</w:t>
+      </w:r>
+    </w:p>
+    <w:p>
+      <w:pPr>
+        <w:rPr>
+          <w:rFonts w:ascii="Courier New" w:hAnsi="Courier New" w:cs="Courier New"/>
+          <w:b/>
+          <w:bCs/>
+        </w:rPr>
+      </w:pPr>
+      <w:r>
+        <w:rPr>
+          <w:rFonts w:ascii="Courier New" w:hAnsi="Courier New" w:cs="Courier New"/>
+          <w:b/>
+          <w:bCs/>
+        </w:rPr>
+        <w:lastRenderedPageBreak/>
+        <w:t>Vase with flower – [1</w:t>
+      </w:r>
+      <w:r>
+        <w:rPr>
+          <w:rFonts w:ascii="Courier New" w:hAnsi="Courier New" w:cs="Courier New"/>
+          <w:b/>
+          <w:bCs/>
+        </w:rPr>
+        <w:t>9</w:t>
+      </w:r>
+      <w:r>
+        <w:rPr>
+          <w:rFonts w:ascii="Courier New" w:hAnsi="Courier New" w:cs="Courier New"/>
+          <w:b/>
+          <w:bCs/>
+        </w:rPr>
+        <w:t>]</w:t>
+      </w:r>
+    </w:p>
+    <w:p>
+      <w:pPr>
+        <w:rPr>
+          <w:rFonts w:ascii="Courier New" w:hAnsi="Courier New" w:cs="Courier New"/>
+          <w:b/>
+          <w:bCs/>
+        </w:rPr>
+      </w:pPr>
+      <w:r>
+        <w:rPr>
+          <w:rFonts w:ascii="Courier New" w:hAnsi="Courier New" w:cs="Courier New"/>
+          <w:b/>
+          <w:bCs/>
+        </w:rPr>
+        <w:t>Puffed Rice – [1</w:t>
+      </w:r>
+      <w:r>
+        <w:rPr>
+          <w:rFonts w:ascii="Courier New" w:hAnsi="Courier New" w:cs="Courier New"/>
+          <w:b/>
+          <w:bCs/>
+        </w:rPr>
+        <w:t>9</w:t>
+      </w:r>
+      <w:r>
+        <w:rPr>
+          <w:rFonts w:ascii="Courier New" w:hAnsi="Courier New" w:cs="Courier New"/>
+          <w:b/>
+          <w:bCs/>
+        </w:rPr>
+        <w:t>]</w:t>
+      </w:r>
+    </w:p>
+    <w:p>
+      <w:pPr>
+        <w:rPr>
+          <w:rFonts w:ascii="Courier New" w:hAnsi="Courier New" w:cs="Courier New"/>
+          <w:b/>
+          <w:bCs/>
+        </w:rPr>
+      </w:pPr>
+      <w:r>
+        <w:rPr>
+          <w:rFonts w:ascii="Courier New" w:hAnsi="Courier New" w:cs="Courier New"/>
+          <w:b/>
+          <w:bCs/>
+        </w:rPr>
+        <w:t xml:space="preserve">Black </w:t>
+      </w:r>
+      <w:r>
+        <w:rPr>
+          <w:rFonts w:ascii="Courier New" w:hAnsi="Courier New" w:cs="Courier New"/>
+          <w:b/>
+          <w:bCs/>
+        </w:rPr>
+        <w:t>P</w:t>
+      </w:r>
+      <w:r>
+        <w:rPr>
+          <w:rFonts w:ascii="Courier New" w:hAnsi="Courier New" w:cs="Courier New"/>
+          <w:b/>
+          <w:bCs/>
+        </w:rPr>
+        <w:t>ebbles – [</w:t>
+      </w:r>
+      <w:r>
+        <w:rPr>
+          <w:rFonts w:ascii="Courier New" w:hAnsi="Courier New" w:cs="Courier New"/>
+          <w:b/>
+          <w:bCs/>
+        </w:rPr>
+        <w:t>20</w:t>
+      </w:r>
+      <w:r>
+        <w:rPr>
+          <w:rFonts w:ascii="Courier New" w:hAnsi="Courier New" w:cs="Courier New"/>
+          <w:b/>
+          <w:bCs/>
+        </w:rPr>
+        <w:t>]</w:t>
+      </w:r>
+    </w:p>
+    <w:p>
+      <w:pPr>
+        <w:rPr>
+          <w:rFonts w:ascii="Courier New" w:hAnsi="Courier New" w:cs="Courier New"/>
+          <w:b/>
+          <w:bCs/>
+        </w:rPr>
+      </w:pPr>
+      <w:r>
+        <w:rPr>
+          <w:rFonts w:ascii="Courier New" w:hAnsi="Courier New" w:cs="Courier New"/>
+          <w:b/>
+          <w:bCs/>
+        </w:rPr>
+        <w:t>Tender Coconut – [</w:t>
+      </w:r>
+      <w:r>
+        <w:rPr>
+          <w:rFonts w:ascii="Courier New" w:hAnsi="Courier New" w:cs="Courier New"/>
+          <w:b/>
+          <w:bCs/>
+        </w:rPr>
+        <w:t>20</w:t>
+      </w:r>
+      <w:r>
+        <w:rPr>
+          <w:rFonts w:ascii="Courier New" w:hAnsi="Courier New" w:cs="Courier New"/>
+          <w:b/>
+          <w:bCs/>
+        </w:rPr>
+        <w:t>]</w:t>
+      </w:r>
+    </w:p>
+    <w:p>
+      <w:pPr>
+        <w:rPr>
+          <w:rFonts w:ascii="Courier New" w:hAnsi="Courier New" w:cs="Courier New"/>
+          <w:b/>
+          <w:bCs/>
+        </w:rPr>
+      </w:pPr>
+      <w:r>
+        <w:rPr>
+          <w:rFonts w:ascii="Courier New" w:hAnsi="Courier New" w:cs="Courier New"/>
+          <w:b/>
+          <w:bCs/>
+        </w:rPr>
+        <w:t>Whiskey Bottle – [</w:t>
+      </w:r>
+      <w:r>
+        <w:rPr>
+          <w:rFonts w:ascii="Courier New" w:hAnsi="Courier New" w:cs="Courier New"/>
+          <w:b/>
+          <w:bCs/>
+        </w:rPr>
+        <w:t>20</w:t>
+      </w:r>
+      <w:r>
+        <w:rPr>
+          <w:rFonts w:ascii="Courier New" w:hAnsi="Courier New" w:cs="Courier New"/>
+          <w:b/>
+          <w:bCs/>
+        </w:rPr>
+        <w:t>]</w:t>
+      </w:r>
+    </w:p>
+    <w:p>
+      <w:pPr>
+        <w:rPr>
+          <w:rFonts w:ascii="Courier New" w:hAnsi="Courier New" w:cs="Courier New"/>
+          <w:b/>
+          <w:bCs/>
+        </w:rPr>
+      </w:pPr>
+      <w:r>
+        <w:rPr>
+          <w:rFonts w:ascii="Courier New" w:hAnsi="Courier New" w:cs="Courier New"/>
+          <w:b/>
+          <w:bCs/>
+        </w:rPr>
+        <w:t>Smoke creator – [</w:t>
+      </w:r>
+      <w:r>
+        <w:rPr>
+          <w:rFonts w:ascii="Courier New" w:hAnsi="Courier New" w:cs="Courier New"/>
+          <w:b/>
+          <w:bCs/>
+        </w:rPr>
+        <w:t>20</w:t>
+      </w:r>
+      <w:r>
+        <w:rPr>
+          <w:rFonts w:ascii="Courier New" w:hAnsi="Courier New" w:cs="Courier New"/>
+          <w:b/>
+          <w:bCs/>
+        </w:rPr>
+        <w:t>]</w:t>
+      </w:r>
+    </w:p>
+    <w:p>
+      <w:pPr>
+        <w:rPr>
+          <w:rFonts w:ascii="Courier New" w:hAnsi="Courier New" w:cs="Courier New"/>
+          <w:b/>
+          <w:bCs/>
+        </w:rPr>
+      </w:pPr>
+      <w:r>
+        <w:rPr>
+          <w:rFonts w:ascii="Courier New" w:hAnsi="Courier New" w:cs="Courier New"/>
+          <w:b/>
+          <w:bCs/>
+        </w:rPr>
+        <w:t>An old TV – [</w:t>
+      </w:r>
+      <w:r>
+        <w:rPr>
+          <w:rFonts w:ascii="Courier New" w:hAnsi="Courier New" w:cs="Courier New"/>
+          <w:b/>
+          <w:bCs/>
+        </w:rPr>
+        <w:t>2</w:t>
+      </w:r>
+      <w:r>
+        <w:rPr>
+          <w:rFonts w:ascii="Courier New" w:hAnsi="Courier New" w:cs="Courier New"/>
+          <w:b/>
+          <w:bCs/>
+        </w:rPr>
+        <w:t>2</w:t>
+      </w:r>
+      <w:r>
+        <w:rPr>
+          <w:rFonts w:ascii="Courier New" w:hAnsi="Courier New" w:cs="Courier New"/>
+          <w:b/>
+          <w:bCs/>
+        </w:rPr>
+        <w:t>]</w:t>
+      </w:r>
+    </w:p>
+    <w:p>
+      <w:pPr>
+        <w:rPr>
+          <w:rFonts w:ascii="Courier New" w:hAnsi="Courier New" w:cs="Courier New"/>
+        </w:rPr>
+      </w:pPr>
+      <w:r>
+        <w:rPr>
+          <w:rFonts w:ascii="Courier New" w:hAnsi="Courier New" w:cs="Courier New"/>
+          <w:b/>
+          <w:bCs/>
+        </w:rPr>
+        <w:t>Half-burnt doobie – [2</w:t>
+      </w:r>
+      <w:r>
+        <w:rPr>
+          <w:rFonts w:ascii="Courier New" w:hAnsi="Courier New" w:cs="Courier New"/>
+          <w:b/>
+          <w:bCs/>
+        </w:rPr>
+        <w:t>2</w:t>
+      </w:r>
+      <w:r>
+        <w:rPr>
+          <w:rFonts w:ascii="Courier New" w:hAnsi="Courier New" w:cs="Courier New"/>
+          <w:b/>
+          <w:bCs/>
+        </w:rPr>
+        <w:t>,</w:t>
+      </w:r>
+      <w:r>
+        <w:rPr>
+          <w:rFonts w:ascii="Courier New" w:hAnsi="Courier New" w:cs="Courier New"/>
+        </w:rPr>
+        <w:t xml:space="preserve"> 2</w:t>
+      </w:r>
+      <w:r>
+        <w:rPr>
+          <w:rFonts w:ascii="Courier New" w:hAnsi="Courier New" w:cs="Courier New"/>
+        </w:rPr>
+        <w:t>6</w:t>
+      </w:r>
+      <w:r>
+        <w:rPr>
+          <w:rFonts w:ascii="Courier New" w:hAnsi="Courier New" w:cs="Courier New"/>
+        </w:rPr>
+        <w:t>]</w:t>
+      </w:r>
+    </w:p>
+    <w:p>
+      <w:pPr>
+        <w:rPr>
+          <w:rFonts w:ascii="Courier New" w:hAnsi="Courier New" w:cs="Courier New"/>
+          <w:b/>
+          <w:bCs/>
+        </w:rPr>
+      </w:pPr>
+      <w:r>
+        <w:rPr>
+          <w:rFonts w:ascii="Courier New" w:hAnsi="Courier New" w:cs="Courier New"/>
+          <w:b/>
+          <w:bCs/>
+        </w:rPr>
+        <w:t>TV remote – [</w:t>
+      </w:r>
+      <w:r>
+        <w:rPr>
+          <w:rFonts w:ascii="Courier New" w:hAnsi="Courier New" w:cs="Courier New"/>
+          <w:b/>
+          <w:bCs/>
+        </w:rPr>
+        <w:t>22</w:t>
+      </w:r>
+      <w:r>
+        <w:rPr>
+          <w:rFonts w:ascii="Courier New" w:hAnsi="Courier New" w:cs="Courier New"/>
+          <w:b/>
+          <w:bCs/>
+        </w:rPr>
+        <w:t>]</w:t>
+      </w:r>
+    </w:p>
+    <w:p>
+      <w:pPr>
+        <w:rPr>
+          <w:rFonts w:ascii="Courier New" w:hAnsi="Courier New" w:cs="Courier New"/>
+          <w:b/>
+          <w:bCs/>
+        </w:rPr>
+      </w:pPr>
+      <w:r>
+        <w:rPr>
+          <w:rFonts w:ascii="Courier New" w:hAnsi="Courier New" w:cs="Courier New"/>
+          <w:b/>
+          <w:bCs/>
+        </w:rPr>
+        <w:t>TV Plug on the wall to pull out – [</w:t>
+      </w:r>
+      <w:r>
+        <w:rPr>
+          <w:rFonts w:ascii="Courier New" w:hAnsi="Courier New" w:cs="Courier New"/>
+          <w:b/>
+          <w:bCs/>
+        </w:rPr>
+        <w:t>22</w:t>
+      </w:r>
+      <w:r>
+        <w:rPr>
+          <w:rFonts w:ascii="Courier New" w:hAnsi="Courier New" w:cs="Courier New"/>
+          <w:b/>
+          <w:bCs/>
+        </w:rPr>
+        <w:t>]</w:t>
+      </w:r>
+    </w:p>
+    <w:p>
+      <w:pPr>
+        <w:rPr>
+          <w:rFonts w:ascii="Courier New" w:hAnsi="Courier New" w:cs="Courier New"/>
+          <w:b/>
+          <w:bCs/>
+        </w:rPr>
+      </w:pPr>
+      <w:r>
+        <w:rPr>
+          <w:rFonts w:ascii="Courier New" w:hAnsi="Courier New" w:cs="Courier New"/>
+          <w:b/>
+          <w:bCs/>
+        </w:rPr>
+        <w:t xml:space="preserve">2 </w:t>
+      </w:r>
+      <w:r>
+        <w:rPr>
+          <w:rFonts w:ascii="Courier New" w:hAnsi="Courier New" w:cs="Courier New"/>
+          <w:b/>
+          <w:bCs/>
+        </w:rPr>
+        <w:t>Red Balloon with thread – [</w:t>
+      </w:r>
+      <w:r>
+        <w:rPr>
+          <w:rFonts w:ascii="Courier New" w:hAnsi="Courier New" w:cs="Courier New"/>
+          <w:b/>
+          <w:bCs/>
+        </w:rPr>
+        <w:t>22</w:t>
+      </w:r>
+      <w:r>
+        <w:rPr>
+          <w:rFonts w:ascii="Courier New" w:hAnsi="Courier New" w:cs="Courier New"/>
+          <w:b/>
+          <w:bCs/>
+        </w:rPr>
+        <w:t>]</w:t>
+      </w:r>
+    </w:p>
+    <w:p>
+      <w:pPr>
+        <w:rPr>
+          <w:rFonts w:ascii="Courier New" w:hAnsi="Courier New" w:cs="Courier New"/>
+          <w:b/>
+          <w:bCs/>
+        </w:rPr>
+      </w:pPr>
+      <w:r>
+        <w:rPr>
+          <w:rFonts w:ascii="Courier New" w:hAnsi="Courier New" w:cs="Courier New"/>
+          <w:b/>
+          <w:bCs/>
+        </w:rPr>
+        <w:t>Wheelchair – [</w:t>
+      </w:r>
+      <w:r>
+        <w:rPr>
+          <w:rFonts w:ascii="Courier New" w:hAnsi="Courier New" w:cs="Courier New"/>
+          <w:b/>
+          <w:bCs/>
+        </w:rPr>
+        <w:t>23</w:t>
+      </w:r>
+      <w:r>
+        <w:rPr>
+          <w:rFonts w:ascii="Courier New" w:hAnsi="Courier New" w:cs="Courier New"/>
+          <w:b/>
+          <w:bCs/>
+        </w:rPr>
+        <w:t>]</w:t>
+      </w:r>
+    </w:p>
+    <w:p>
+      <w:pPr>
+        <w:rPr>
+          <w:rFonts w:ascii="Courier New" w:hAnsi="Courier New" w:cs="Courier New"/>
+          <w:b/>
+          <w:bCs/>
+        </w:rPr>
+      </w:pPr>
+      <w:r>
+        <w:rPr>
+          <w:rFonts w:ascii="Courier New" w:hAnsi="Courier New" w:cs="Courier New"/>
+          <w:b/>
+          <w:bCs/>
+        </w:rPr>
+        <w:t>Blue spotlight – [</w:t>
+      </w:r>
+      <w:r>
+        <w:rPr>
+          <w:rFonts w:ascii="Courier New" w:hAnsi="Courier New" w:cs="Courier New"/>
+          <w:b/>
+          <w:bCs/>
+        </w:rPr>
+        <w:t>2</w:t>
+      </w:r>
+      <w:r>
+        <w:rPr>
+          <w:rFonts w:ascii="Courier New" w:hAnsi="Courier New" w:cs="Courier New"/>
+          <w:b/>
+          <w:bCs/>
+        </w:rPr>
+        <w:t>4</w:t>
+      </w:r>
+      <w:r>
+        <w:rPr>
+          <w:rFonts w:ascii="Courier New" w:hAnsi="Courier New" w:cs="Courier New"/>
+          <w:b/>
+          <w:bCs/>
+        </w:rPr>
+        <w:t>]</w:t>
+      </w:r>
+    </w:p>
+    <w:p>
+      <w:pPr>
+        <w:rPr>
+          <w:rFonts w:ascii="Courier New" w:hAnsi="Courier New" w:cs="Courier New"/>
+          <w:b/>
+          <w:bCs/>
+        </w:rPr>
+      </w:pPr>
+      <w:r>
+        <w:rPr>
+          <w:rFonts w:ascii="Courier New" w:hAnsi="Courier New" w:cs="Courier New"/>
+          <w:b/>
+          <w:bCs/>
+        </w:rPr>
+        <w:t>Fog machine – [</w:t>
+      </w:r>
+      <w:r>
+        <w:rPr>
+          <w:rFonts w:ascii="Courier New" w:hAnsi="Courier New" w:cs="Courier New"/>
+          <w:b/>
+          <w:bCs/>
+        </w:rPr>
+        <w:t>2</w:t>
+      </w:r>
+      <w:r>
+        <w:rPr>
+          <w:rFonts w:ascii="Courier New" w:hAnsi="Courier New" w:cs="Courier New"/>
+          <w:b/>
+          <w:bCs/>
+        </w:rPr>
+        <w:t>4</w:t>
+      </w:r>
+      <w:r>
+        <w:rPr>
+          <w:rFonts w:ascii="Courier New" w:hAnsi="Courier New" w:cs="Courier New"/>
+          <w:b/>
+          <w:bCs/>
+        </w:rPr>
+        <w:t>]</w:t>
+      </w:r>
+    </w:p>
+    <w:p>
+      <w:pPr>
+        <w:rPr>
+          <w:rFonts w:ascii="Courier New" w:hAnsi="Courier New" w:cs="Courier New"/>
+          <w:b/>
+          <w:bCs/>
+        </w:rPr>
+      </w:pPr>
+      <w:r>
+        <w:rPr>
+          <w:rFonts w:ascii="Courier New" w:hAnsi="Courier New" w:cs="Courier New"/>
+          <w:b/>
+          <w:bCs/>
+        </w:rPr>
+        <w:t>Envelope with IT IS TIME TO GO – [</w:t>
+      </w:r>
+      <w:r>
+        <w:rPr>
+          <w:rFonts w:ascii="Courier New" w:hAnsi="Courier New" w:cs="Courier New"/>
+          <w:b/>
+          <w:bCs/>
+        </w:rPr>
+        <w:t>24</w:t>
+      </w:r>
+      <w:r>
+        <w:rPr>
+          <w:rFonts w:ascii="Courier New" w:hAnsi="Courier New" w:cs="Courier New"/>
+          <w:b/>
+          <w:bCs/>
+        </w:rPr>
+        <w:t>]</w:t>
+      </w:r>
+    </w:p>
+    <w:p>
+      <w:pPr>
+        <w:rPr>
+          <w:rFonts w:ascii="Courier New" w:hAnsi="Courier New" w:cs="Courier New"/>
+          <w:b/>
+          <w:bCs/>
+        </w:rPr>
+      </w:pPr>
+      <w:r>
+        <w:rPr>
+          <w:rFonts w:ascii="Courier New" w:hAnsi="Courier New" w:cs="Courier New"/>
+          <w:b/>
+          <w:bCs/>
+        </w:rPr>
+        <w:t>Pyre – [</w:t>
+      </w:r>
+      <w:r>
+        <w:rPr>
+          <w:rFonts w:ascii="Courier New" w:hAnsi="Courier New" w:cs="Courier New"/>
+          <w:b/>
+          <w:bCs/>
+        </w:rPr>
+        <w:t>24</w:t>
+      </w:r>
+      <w:r>
+        <w:rPr>
+          <w:rFonts w:ascii="Courier New" w:hAnsi="Courier New" w:cs="Courier New"/>
+          <w:b/>
+          <w:bCs/>
+        </w:rPr>
+        <w:t>]</w:t>
+      </w:r>
+    </w:p>
+    <w:p>
+      <w:pPr>
+        <w:rPr>
+          <w:rFonts w:ascii="Courier New" w:hAnsi="Courier New" w:cs="Courier New"/>
+          <w:b/>
+          <w:bCs/>
+        </w:rPr>
+      </w:pPr>
+      <w:r>
+        <w:rPr>
+          <w:rFonts w:ascii="Courier New" w:hAnsi="Courier New" w:cs="Courier New"/>
+          <w:b/>
+          <w:bCs/>
+        </w:rPr>
+        <w:t>Bhasma – [</w:t>
+      </w:r>
+      <w:r>
+        <w:rPr>
+          <w:rFonts w:ascii="Courier New" w:hAnsi="Courier New" w:cs="Courier New"/>
+          <w:b/>
+          <w:bCs/>
+        </w:rPr>
+        <w:t>24</w:t>
+      </w:r>
+      <w:r>
+        <w:rPr>
+          <w:rFonts w:ascii="Courier New" w:hAnsi="Courier New" w:cs="Courier New"/>
+          <w:b/>
+          <w:bCs/>
+        </w:rPr>
+        <w:t>]</w:t>
+      </w:r>
+    </w:p>
+    <w:p>
+      <w:pPr>
+        <w:rPr>
+          <w:rFonts w:ascii="Courier New" w:hAnsi="Courier New" w:cs="Courier New"/>
+          <w:b/>
+          <w:bCs/>
+        </w:rPr>
+      </w:pPr>
+      <w:r>
+        <w:rPr>
+          <w:rFonts w:ascii="Courier New" w:hAnsi="Courier New" w:cs="Courier New"/>
+          <w:b/>
+          <w:bCs/>
+        </w:rPr>
+        <w:t>Mailbox – [24]</w:t>
+      </w:r>
+    </w:p>
+    <w:p>
+      <w:pPr>
+        <w:rPr>
+          <w:rFonts w:ascii="Courier New" w:hAnsi="Courier New" w:cs="Courier New"/>
+          <w:b/>
+          <w:bCs/>
+        </w:rPr>
+      </w:pPr>
+      <w:r>
+        <w:rPr>
+          <w:rFonts w:ascii="Courier New" w:hAnsi="Courier New" w:cs="Courier New"/>
+          <w:b/>
+          <w:bCs/>
+        </w:rPr>
+        <w:t xml:space="preserve">Black </w:t>
+      </w:r>
+      <w:r>
+        <w:rPr>
+          <w:rFonts w:ascii="Courier New" w:hAnsi="Courier New" w:cs="Courier New"/>
+          <w:b/>
+          <w:bCs/>
+        </w:rPr>
+        <w:t>Sesame Seeds – [2</w:t>
+      </w:r>
+      <w:r>
+        <w:rPr>
+          <w:rFonts w:ascii="Courier New" w:hAnsi="Courier New" w:cs="Courier New"/>
+          <w:b/>
+          <w:bCs/>
+        </w:rPr>
+        <w:t>5</w:t>
+      </w:r>
+      <w:r>
+        <w:rPr>
+          <w:rFonts w:ascii="Courier New" w:hAnsi="Courier New" w:cs="Courier New"/>
+          <w:b/>
+          <w:bCs/>
+        </w:rPr>
+        <w:t>]</w:t>
+      </w:r>
+    </w:p>
+    <w:p>
+      <w:pPr>
+        <w:rPr>
+          <w:rFonts w:ascii="Courier New" w:hAnsi="Courier New" w:cs="Courier New"/>
+          <w:b/>
+          <w:bCs/>
+        </w:rPr>
+      </w:pPr>
+      <w:r>
+        <w:rPr>
+          <w:rFonts w:ascii="Courier New" w:hAnsi="Courier New" w:cs="Courier New"/>
+          <w:b/>
+          <w:bCs/>
+        </w:rPr>
+        <w:t xml:space="preserve">Pinda </w:t>
+      </w:r>
+      <w:r>
+        <w:rPr>
+          <w:rFonts w:ascii="Courier New" w:hAnsi="Courier New" w:cs="Courier New"/>
+          <w:b/>
+          <w:bCs/>
+        </w:rPr>
+        <w:t>– [2</w:t>
+      </w:r>
+      <w:r>
+        <w:rPr>
+          <w:rFonts w:ascii="Courier New" w:hAnsi="Courier New" w:cs="Courier New"/>
+          <w:b/>
+          <w:bCs/>
+        </w:rPr>
+        <w:t>5</w:t>
+      </w:r>
+      <w:r>
+        <w:rPr>
+          <w:rFonts w:ascii="Courier New" w:hAnsi="Courier New" w:cs="Courier New"/>
+          <w:b/>
+          <w:bCs/>
+        </w:rPr>
+        <w:t>]</w:t>
+      </w:r>
+    </w:p>
+    <w:p>
+      <w:pPr>
+        <w:rPr>
+          <w:rFonts w:ascii="Courier New" w:hAnsi="Courier New" w:cs="Courier New"/>
+          <w:b/>
+          <w:bCs/>
+        </w:rPr>
+      </w:pPr>
+      <w:r>
+        <w:rPr>
+          <w:rFonts w:ascii="Courier New" w:hAnsi="Courier New" w:cs="Courier New"/>
+          <w:b/>
+          <w:bCs/>
+        </w:rPr>
+        <w:t>Long Mirror – [</w:t>
+      </w:r>
+      <w:r>
+        <w:rPr>
+          <w:rFonts w:ascii="Courier New" w:hAnsi="Courier New" w:cs="Courier New"/>
+          <w:b/>
+          <w:bCs/>
+        </w:rPr>
+        <w:t>25</w:t>
+      </w:r>
+      <w:r>
+        <w:rPr>
+          <w:rFonts w:ascii="Courier New" w:hAnsi="Courier New" w:cs="Courier New"/>
+          <w:b/>
+          <w:bCs/>
+        </w:rPr>
+        <w:t>]</w:t>
+      </w:r>
+    </w:p>
+    <w:p>
+      <w:pPr>
+        <w:rPr>
+          <w:rFonts w:ascii="Courier New" w:hAnsi="Courier New" w:cs="Courier New"/>
+        </w:rPr>
+      </w:pPr>
+    </w:p>
+    <w:p>
+      <w:pPr>
+        <w:rPr>
+          <w:rFonts w:ascii="Courier New" w:hAnsi="Courier New" w:cs="Courier New"/>
+        </w:rPr>
+      </w:pPr>
+      <w:r>
+        <w:rPr>
+          <w:rFonts w:ascii="Courier New" w:hAnsi="Courier New" w:cs="Courier New"/>
+        </w:rPr>
+        <w:t>Crib with Cot Mobile</w:t>
+      </w:r>
+      <w:r>
+        <w:rPr>
+          <w:rFonts w:ascii="Courier New" w:hAnsi="Courier New" w:cs="Courier New"/>
+        </w:rPr>
+        <w:t xml:space="preserve"> – [2</w:t>
+      </w:r>
+      <w:r>
+        <w:rPr>
+          <w:rFonts w:ascii="Courier New" w:hAnsi="Courier New" w:cs="Courier New"/>
+        </w:rPr>
+        <w:t>7</w:t>
+      </w:r>
+      <w:r>
+        <w:rPr>
+          <w:rFonts w:ascii="Courier New" w:hAnsi="Courier New" w:cs="Courier New"/>
+        </w:rPr>
+        <w:t>]</w:t>
+      </w:r>
+    </w:p>
+    <w:p>
+      <w:pPr>
+        <w:rPr>
+          <w:rFonts w:ascii="Courier New" w:hAnsi="Courier New" w:cs="Courier New"/>
+        </w:rPr>
+      </w:pPr>
+      <w:r>
+        <w:rPr>
+          <w:rFonts w:ascii="Courier New" w:hAnsi="Courier New" w:cs="Courier New"/>
+        </w:rPr>
+        <w:t>Cycle</w:t>
+      </w:r>
+      <w:r>
+        <w:rPr>
+          <w:rFonts w:ascii="Courier New" w:hAnsi="Courier New" w:cs="Courier New"/>
+        </w:rPr>
+        <w:t xml:space="preserve"> – [2</w:t>
+      </w:r>
+      <w:r>
+        <w:rPr>
+          <w:rFonts w:ascii="Courier New" w:hAnsi="Courier New" w:cs="Courier New"/>
+        </w:rPr>
+        <w:t>7</w:t>
+      </w:r>
+      <w:r>
+        <w:rPr>
+          <w:rFonts w:ascii="Courier New" w:hAnsi="Courier New" w:cs="Courier New"/>
+        </w:rPr>
+        <w:t>]</w:t>
+      </w:r>
+    </w:p>
+    <w:p>
+      <w:pPr>
+        <w:rPr>
+          <w:rFonts w:ascii="Courier New" w:hAnsi="Courier New" w:cs="Courier New"/>
+        </w:rPr>
+      </w:pPr>
+      <w:r>
+        <w:rPr>
+          <w:rFonts w:ascii="Courier New" w:hAnsi="Courier New" w:cs="Courier New"/>
+        </w:rPr>
+        <w:t>Band-aid – [2</w:t>
+      </w:r>
+      <w:r>
+        <w:rPr>
+          <w:rFonts w:ascii="Courier New" w:hAnsi="Courier New" w:cs="Courier New"/>
+        </w:rPr>
+        <w:t>7</w:t>
+      </w:r>
+      <w:r>
+        <w:rPr>
+          <w:rFonts w:ascii="Courier New" w:hAnsi="Courier New" w:cs="Courier New"/>
+        </w:rPr>
+        <w:t>]</w:t>
+      </w:r>
+    </w:p>
+    <w:p>
+      <w:pPr>
+        <w:rPr>
+          <w:rFonts w:ascii="Courier New" w:hAnsi="Courier New" w:cs="Courier New"/>
+        </w:rPr>
+      </w:pPr>
+      <w:r>
+        <w:rPr>
+          <w:rFonts w:ascii="Courier New" w:hAnsi="Courier New" w:cs="Courier New"/>
+        </w:rPr>
+        <w:t>Puppy</w:t>
+      </w:r>
+      <w:r>
+        <w:rPr>
+          <w:rFonts w:ascii="Courier New" w:hAnsi="Courier New" w:cs="Courier New"/>
+        </w:rPr>
+        <w:t xml:space="preserve"> – [2</w:t>
+      </w:r>
+      <w:r>
+        <w:rPr>
+          <w:rFonts w:ascii="Courier New" w:hAnsi="Courier New" w:cs="Courier New"/>
+        </w:rPr>
+        <w:t>7</w:t>
+      </w:r>
+      <w:r>
+        <w:rPr>
+          <w:rFonts w:ascii="Courier New" w:hAnsi="Courier New" w:cs="Courier New"/>
+        </w:rPr>
+        <w:t>]</w:t>
+      </w:r>
+    </w:p>
+    <w:p>
+      <w:pPr>
+        <w:rPr>
+          <w:rFonts w:ascii="Courier New" w:hAnsi="Courier New" w:cs="Courier New"/>
+        </w:rPr>
+      </w:pPr>
+      <w:r>
+        <w:rPr>
+          <w:rFonts w:ascii="Courier New" w:hAnsi="Courier New" w:cs="Courier New"/>
+        </w:rPr>
+        <w:t xml:space="preserve">Bat and </w:t>
+      </w:r>
+      <w:r>
+        <w:rPr>
+          <w:rFonts w:ascii="Courier New" w:hAnsi="Courier New" w:cs="Courier New"/>
+        </w:rPr>
+        <w:t>ball – [2</w:t>
+      </w:r>
+      <w:r>
+        <w:rPr>
+          <w:rFonts w:ascii="Courier New" w:hAnsi="Courier New" w:cs="Courier New"/>
+        </w:rPr>
+        <w:t>7</w:t>
+      </w:r>
+      <w:r>
+        <w:rPr>
+          <w:rFonts w:ascii="Courier New" w:hAnsi="Courier New" w:cs="Courier New"/>
+        </w:rPr>
+        <w:t>]</w:t>
+      </w:r>
+    </w:p>
+    <w:p>
+      <w:pPr>
+        <w:rPr>
+          <w:rFonts w:ascii="Courier New" w:hAnsi="Courier New" w:cs="Courier New"/>
+        </w:rPr>
+      </w:pPr>
+      <w:r>
+        <w:rPr>
+          <w:rFonts w:ascii="Courier New" w:hAnsi="Courier New" w:cs="Courier New"/>
+        </w:rPr>
+        <w:lastRenderedPageBreak/>
+        <w:t>Ice-lollies</w:t>
+      </w:r>
+      <w:r>
+        <w:rPr>
+          <w:rFonts w:ascii="Courier New" w:hAnsi="Courier New" w:cs="Courier New"/>
+        </w:rPr>
+        <w:t xml:space="preserve"> – [2</w:t>
+      </w:r>
+      <w:r>
+        <w:rPr>
+          <w:rFonts w:ascii="Courier New" w:hAnsi="Courier New" w:cs="Courier New"/>
         </w:rPr>
         <w:t>7]</w:t>
       </w:r>
@@ -1640,633 +2832,12 @@
       <w:pPr>
         <w:rPr>
           <w:rFonts w:ascii="Courier New" w:hAnsi="Courier New" w:cs="Courier New"/>
-          <w:b/>
-          <w:bCs/>
-        </w:rPr>
-      </w:pPr>
-      <w:r>
-        <w:rPr>
-          <w:rFonts w:ascii="Courier New" w:hAnsi="Courier New" w:cs="Courier New"/>
-          <w:b/>
-          <w:bCs/>
-        </w:rPr>
-        <w:t>Kettle – [17]</w:t>
-      </w:r>
-    </w:p>
-    <w:p>
-      <w:pPr>
-        <w:rPr>
-          <w:rFonts w:ascii="Courier New" w:hAnsi="Courier New" w:cs="Courier New"/>
-          <w:b/>
-          <w:bCs/>
-        </w:rPr>
-      </w:pPr>
-      <w:r>
-        <w:rPr>
-          <w:rFonts w:ascii="Courier New" w:hAnsi="Courier New" w:cs="Courier New"/>
-          <w:b/>
-          <w:bCs/>
-        </w:rPr>
-        <w:t>Tea set with Ash – [17]</w:t>
-      </w:r>
-    </w:p>
-    <w:p>
-      <w:pPr>
-        <w:rPr>
-          <w:rFonts w:ascii="Courier New" w:hAnsi="Courier New" w:cs="Courier New"/>
-          <w:b/>
-          <w:bCs/>
-        </w:rPr>
-      </w:pPr>
-      <w:r>
-        <w:rPr>
-          <w:rFonts w:ascii="Courier New" w:hAnsi="Courier New" w:cs="Courier New"/>
-          <w:b/>
-          <w:bCs/>
-        </w:rPr>
-        <w:t>Long glass with fizzing soda and a floating slice of lime – [17]</w:t>
-      </w:r>
-    </w:p>
-    <w:p>
-      <w:pPr>
-        <w:rPr>
-          <w:rFonts w:ascii="Courier New" w:hAnsi="Courier New" w:cs="Courier New"/>
-          <w:b/>
-          <w:bCs/>
-        </w:rPr>
-      </w:pPr>
-      <w:r>
-        <w:rPr>
-          <w:rFonts w:ascii="Courier New" w:hAnsi="Courier New" w:cs="Courier New"/>
-          <w:b/>
-          <w:bCs/>
-        </w:rPr>
-        <w:t>Sand – [17]</w:t>
-      </w:r>
-    </w:p>
-    <w:p>
-      <w:pPr>
-        <w:rPr>
-          <w:rFonts w:ascii="Courier New" w:hAnsi="Courier New" w:cs="Courier New"/>
-          <w:b/>
-          <w:bCs/>
-        </w:rPr>
-      </w:pPr>
-      <w:r>
-        <w:rPr>
-          <w:rFonts w:ascii="Courier New" w:hAnsi="Courier New" w:cs="Courier New"/>
-          <w:b/>
-          <w:bCs/>
-        </w:rPr>
-        <w:lastRenderedPageBreak/>
-        <w:t>Vase with flower – [17]</w:t>
-      </w:r>
-    </w:p>
-    <w:p>
-      <w:pPr>
-        <w:rPr>
-          <w:rFonts w:ascii="Courier New" w:hAnsi="Courier New" w:cs="Courier New"/>
-          <w:b/>
-          <w:bCs/>
-        </w:rPr>
-      </w:pPr>
-      <w:r>
-        <w:rPr>
-          <w:rFonts w:ascii="Courier New" w:hAnsi="Courier New" w:cs="Courier New"/>
-          <w:b/>
-          <w:bCs/>
-        </w:rPr>
-        <w:t>Puffed Rice – [17]</w:t>
-      </w:r>
-    </w:p>
-    <w:p>
-      <w:pPr>
-        <w:rPr>
-          <w:rFonts w:ascii="Courier New" w:hAnsi="Courier New" w:cs="Courier New"/>
-          <w:b/>
-          <w:bCs/>
-        </w:rPr>
-      </w:pPr>
-      <w:r>
-        <w:rPr>
-          <w:rFonts w:ascii="Courier New" w:hAnsi="Courier New" w:cs="Courier New"/>
-          <w:b/>
-          <w:bCs/>
-        </w:rPr>
-        <w:t xml:space="preserve">Black </w:t>
-      </w:r>
-      <w:r>
-        <w:rPr>
-          <w:rFonts w:ascii="Courier New" w:hAnsi="Courier New" w:cs="Courier New"/>
-          <w:b/>
-          <w:bCs/>
-        </w:rPr>
-        <w:t>P</w:t>
-      </w:r>
-      <w:r>
-        <w:rPr>
-          <w:rFonts w:ascii="Courier New" w:hAnsi="Courier New" w:cs="Courier New"/>
-          <w:b/>
-          <w:bCs/>
-        </w:rPr>
-        <w:t>ebbles – [18]</w:t>
-      </w:r>
-    </w:p>
-    <w:p>
-      <w:pPr>
-        <w:rPr>
-          <w:rFonts w:ascii="Courier New" w:hAnsi="Courier New" w:cs="Courier New"/>
-          <w:b/>
-          <w:bCs/>
-        </w:rPr>
-      </w:pPr>
-      <w:r>
-        <w:rPr>
-          <w:rFonts w:ascii="Courier New" w:hAnsi="Courier New" w:cs="Courier New"/>
-          <w:b/>
-          <w:bCs/>
-        </w:rPr>
-        <w:t>Tender Coconut – [18]</w:t>
-      </w:r>
-    </w:p>
-    <w:p>
-      <w:pPr>
-        <w:rPr>
-          <w:rFonts w:ascii="Courier New" w:hAnsi="Courier New" w:cs="Courier New"/>
-          <w:b/>
-          <w:bCs/>
-        </w:rPr>
-      </w:pPr>
-      <w:r>
-        <w:rPr>
-          <w:rFonts w:ascii="Courier New" w:hAnsi="Courier New" w:cs="Courier New"/>
-          <w:b/>
-          <w:bCs/>
-        </w:rPr>
-        <w:t>Whiskey Bottle – [18]</w:t>
-      </w:r>
-    </w:p>
-    <w:p>
-      <w:pPr>
-        <w:rPr>
-          <w:rFonts w:ascii="Courier New" w:hAnsi="Courier New" w:cs="Courier New"/>
-          <w:b/>
-          <w:bCs/>
-        </w:rPr>
-      </w:pPr>
-      <w:r>
-        <w:rPr>
-          <w:rFonts w:ascii="Courier New" w:hAnsi="Courier New" w:cs="Courier New"/>
-          <w:b/>
-          <w:bCs/>
-        </w:rPr>
-        <w:t>Smoke creator – [18]</w:t>
-      </w:r>
-    </w:p>
-    <w:p>
-      <w:pPr>
-        <w:rPr>
-          <w:rFonts w:ascii="Courier New" w:hAnsi="Courier New" w:cs="Courier New"/>
-          <w:b/>
-          <w:bCs/>
-        </w:rPr>
-      </w:pPr>
-      <w:r>
-        <w:rPr>
-          <w:rFonts w:ascii="Courier New" w:hAnsi="Courier New" w:cs="Courier New"/>
-          <w:b/>
-          <w:bCs/>
-        </w:rPr>
-        <w:t>An old TV – [</w:t>
-      </w:r>
-      <w:r>
-        <w:rPr>
-          <w:rFonts w:ascii="Courier New" w:hAnsi="Courier New" w:cs="Courier New"/>
-          <w:b/>
-          <w:bCs/>
-        </w:rPr>
-        <w:t>20</w:t>
-      </w:r>
-      <w:r>
-        <w:rPr>
-          <w:rFonts w:ascii="Courier New" w:hAnsi="Courier New" w:cs="Courier New"/>
-          <w:b/>
-          <w:bCs/>
-        </w:rPr>
-        <w:t>]</w:t>
-      </w:r>
-    </w:p>
-    <w:p>
-      <w:pPr>
-        <w:rPr>
-          <w:rFonts w:ascii="Courier New" w:hAnsi="Courier New" w:cs="Courier New"/>
-        </w:rPr>
-      </w:pPr>
-      <w:r>
-        <w:rPr>
-          <w:rFonts w:ascii="Courier New" w:hAnsi="Courier New" w:cs="Courier New"/>
-          <w:b/>
-          <w:bCs/>
-        </w:rPr>
-        <w:t>Half-burnt doobie – [20</w:t>
-      </w:r>
-      <w:r>
-        <w:rPr>
-          <w:rFonts w:ascii="Courier New" w:hAnsi="Courier New" w:cs="Courier New"/>
-          <w:b/>
-          <w:bCs/>
-        </w:rPr>
-        <w:t>,</w:t>
-      </w:r>
-      <w:r>
-        <w:rPr>
-          <w:rFonts w:ascii="Courier New" w:hAnsi="Courier New" w:cs="Courier New"/>
-        </w:rPr>
-        <w:t xml:space="preserve"> 24</w:t>
-      </w:r>
-      <w:r>
-        <w:rPr>
-          <w:rFonts w:ascii="Courier New" w:hAnsi="Courier New" w:cs="Courier New"/>
-        </w:rPr>
-        <w:t>]</w:t>
-      </w:r>
-    </w:p>
-    <w:p>
-      <w:pPr>
-        <w:rPr>
-          <w:rFonts w:ascii="Courier New" w:hAnsi="Courier New" w:cs="Courier New"/>
-          <w:b/>
-          <w:bCs/>
-        </w:rPr>
-      </w:pPr>
-      <w:r>
-        <w:rPr>
-          <w:rFonts w:ascii="Courier New" w:hAnsi="Courier New" w:cs="Courier New"/>
-          <w:b/>
-          <w:bCs/>
-        </w:rPr>
-        <w:t>TV remote – [20]</w:t>
-      </w:r>
-    </w:p>
-    <w:p>
-      <w:pPr>
-        <w:rPr>
-          <w:rFonts w:ascii="Courier New" w:hAnsi="Courier New" w:cs="Courier New"/>
-          <w:b/>
-          <w:bCs/>
-        </w:rPr>
-      </w:pPr>
-      <w:r>
-        <w:rPr>
-          <w:rFonts w:ascii="Courier New" w:hAnsi="Courier New" w:cs="Courier New"/>
-          <w:b/>
-          <w:bCs/>
-        </w:rPr>
-        <w:t>TV Plug on the wall to pull out – [20</w:t>
-      </w:r>
-      <w:r>
-        <w:rPr>
-          <w:rFonts w:ascii="Courier New" w:hAnsi="Courier New" w:cs="Courier New"/>
-          <w:b/>
-          <w:bCs/>
-        </w:rPr>
-        <w:t>]</w:t>
-      </w:r>
-    </w:p>
-    <w:p>
-      <w:pPr>
-        <w:rPr>
-          <w:rFonts w:ascii="Courier New" w:hAnsi="Courier New" w:cs="Courier New"/>
-          <w:b/>
-          <w:bCs/>
-        </w:rPr>
-      </w:pPr>
-      <w:r>
-        <w:rPr>
-          <w:rFonts w:ascii="Courier New" w:hAnsi="Courier New" w:cs="Courier New"/>
-          <w:b/>
-          <w:bCs/>
-        </w:rPr>
-        <w:t>Envelope with IT IS TIME TO GO – [20]</w:t>
-      </w:r>
-    </w:p>
-    <w:p>
-      <w:pPr>
-        <w:rPr>
-          <w:rFonts w:ascii="Courier New" w:hAnsi="Courier New" w:cs="Courier New"/>
-          <w:b/>
-          <w:bCs/>
-        </w:rPr>
-      </w:pPr>
-      <w:r>
-        <w:rPr>
-          <w:rFonts w:ascii="Courier New" w:hAnsi="Courier New" w:cs="Courier New"/>
-          <w:b/>
-          <w:bCs/>
-        </w:rPr>
-        <w:t>Red Balloon with thread – [20]</w:t>
-      </w:r>
-    </w:p>
-    <w:p>
-      <w:pPr>
-        <w:rPr>
-          <w:rFonts w:ascii="Courier New" w:hAnsi="Courier New" w:cs="Courier New"/>
-          <w:b/>
-          <w:bCs/>
-        </w:rPr>
-      </w:pPr>
-      <w:r>
-        <w:rPr>
-          <w:rFonts w:ascii="Courier New" w:hAnsi="Courier New" w:cs="Courier New"/>
-          <w:b/>
-          <w:bCs/>
-        </w:rPr>
-        <w:t>Wheelchair – [2</w:t>
-      </w:r>
-      <w:r>
-        <w:rPr>
-          <w:rFonts w:ascii="Courier New" w:hAnsi="Courier New" w:cs="Courier New"/>
-          <w:b/>
-          <w:bCs/>
-        </w:rPr>
-        <w:t>1</w:t>
-      </w:r>
-      <w:r>
-        <w:rPr>
-          <w:rFonts w:ascii="Courier New" w:hAnsi="Courier New" w:cs="Courier New"/>
-          <w:b/>
-          <w:bCs/>
-        </w:rPr>
-        <w:t>]</w:t>
-      </w:r>
-    </w:p>
-    <w:p>
-      <w:pPr>
-        <w:rPr>
-          <w:rFonts w:ascii="Courier New" w:hAnsi="Courier New" w:cs="Courier New"/>
-          <w:b/>
-          <w:bCs/>
-        </w:rPr>
-      </w:pPr>
-      <w:r>
-        <w:rPr>
-          <w:rFonts w:ascii="Courier New" w:hAnsi="Courier New" w:cs="Courier New"/>
-          <w:b/>
-          <w:bCs/>
-        </w:rPr>
-        <w:t>Blue spotlight – [22]</w:t>
-      </w:r>
-    </w:p>
-    <w:p>
-      <w:pPr>
-        <w:rPr>
-          <w:rFonts w:ascii="Courier New" w:hAnsi="Courier New" w:cs="Courier New"/>
-          <w:b/>
-          <w:bCs/>
-        </w:rPr>
-      </w:pPr>
-      <w:r>
-        <w:rPr>
-          <w:rFonts w:ascii="Courier New" w:hAnsi="Courier New" w:cs="Courier New"/>
-          <w:b/>
-          <w:bCs/>
-        </w:rPr>
-        <w:t>Fog machine – [22]</w:t>
-      </w:r>
-    </w:p>
-    <w:p>
-      <w:pPr>
-        <w:rPr>
-          <w:rFonts w:ascii="Courier New" w:hAnsi="Courier New" w:cs="Courier New"/>
-          <w:b/>
-          <w:bCs/>
-        </w:rPr>
-      </w:pPr>
-      <w:r>
-        <w:rPr>
-          <w:rFonts w:ascii="Courier New" w:hAnsi="Courier New" w:cs="Courier New"/>
-          <w:b/>
-          <w:bCs/>
-        </w:rPr>
-        <w:t>Pyre – [2</w:t>
-      </w:r>
-      <w:r>
-        <w:rPr>
-          <w:rFonts w:ascii="Courier New" w:hAnsi="Courier New" w:cs="Courier New"/>
-          <w:b/>
-          <w:bCs/>
-        </w:rPr>
-        <w:t>2</w:t>
-      </w:r>
-      <w:r>
-        <w:rPr>
-          <w:rFonts w:ascii="Courier New" w:hAnsi="Courier New" w:cs="Courier New"/>
-          <w:b/>
-          <w:bCs/>
-        </w:rPr>
-        <w:t>]</w:t>
-      </w:r>
-    </w:p>
-    <w:p>
-      <w:pPr>
-        <w:rPr>
-          <w:rFonts w:ascii="Courier New" w:hAnsi="Courier New" w:cs="Courier New"/>
-          <w:b/>
-          <w:bCs/>
-        </w:rPr>
-      </w:pPr>
-      <w:r>
-        <w:rPr>
-          <w:rFonts w:ascii="Courier New" w:hAnsi="Courier New" w:cs="Courier New"/>
-          <w:b/>
-          <w:bCs/>
-        </w:rPr>
-        <w:t>Bhasma – [22]</w:t>
-      </w:r>
-    </w:p>
-    <w:p>
-      <w:pPr>
-        <w:rPr>
-          <w:rFonts w:ascii="Courier New" w:hAnsi="Courier New" w:cs="Courier New"/>
-        </w:rPr>
-      </w:pPr>
-    </w:p>
-    <w:p>
-      <w:pPr>
-        <w:rPr>
-          <w:rFonts w:ascii="Courier New" w:hAnsi="Courier New" w:cs="Courier New"/>
-        </w:rPr>
-      </w:pPr>
-      <w:r>
-        <w:rPr>
-          <w:rFonts w:ascii="Courier New" w:hAnsi="Courier New" w:cs="Courier New"/>
-        </w:rPr>
-        <w:t xml:space="preserve">Black </w:t>
-      </w:r>
-      <w:r>
-        <w:rPr>
-          <w:rFonts w:ascii="Courier New" w:hAnsi="Courier New" w:cs="Courier New"/>
-        </w:rPr>
-        <w:t>Sesame Seeds – [22]</w:t>
-      </w:r>
-    </w:p>
-    <w:p>
-      <w:pPr>
-        <w:rPr>
-          <w:rFonts w:ascii="Courier New" w:hAnsi="Courier New" w:cs="Courier New"/>
-        </w:rPr>
-      </w:pPr>
-      <w:r>
-        <w:rPr>
-          <w:rFonts w:ascii="Courier New" w:hAnsi="Courier New" w:cs="Courier New"/>
-        </w:rPr>
-        <w:t>Rice Ball with Black Sesame – [22]</w:t>
-      </w:r>
-    </w:p>
-    <w:p>
-      <w:pPr>
-        <w:rPr>
-          <w:rFonts w:ascii="Courier New" w:hAnsi="Courier New" w:cs="Courier New"/>
-        </w:rPr>
-      </w:pPr>
-      <w:r>
-        <w:rPr>
-          <w:rFonts w:ascii="Courier New" w:hAnsi="Courier New" w:cs="Courier New"/>
-        </w:rPr>
-        <w:t>Long Mirror – [24</w:t>
-      </w:r>
-      <w:r>
-        <w:rPr>
-          <w:rFonts w:ascii="Courier New" w:hAnsi="Courier New" w:cs="Courier New"/>
-        </w:rPr>
-        <w:t>, 25</w:t>
-      </w:r>
-      <w:r>
-        <w:rPr>
-          <w:rFonts w:ascii="Courier New" w:hAnsi="Courier New" w:cs="Courier New"/>
-        </w:rPr>
-        <w:t>]</w:t>
-      </w:r>
-    </w:p>
-    <w:p>
-      <w:pPr>
-        <w:rPr>
-          <w:rFonts w:ascii="Courier New" w:hAnsi="Courier New" w:cs="Courier New"/>
-        </w:rPr>
-      </w:pPr>
-      <w:r>
-        <w:rPr>
-          <w:rFonts w:ascii="Courier New" w:hAnsi="Courier New" w:cs="Courier New"/>
-        </w:rPr>
-        <w:t>Crib with Cot Mobile</w:t>
-      </w:r>
-      <w:r>
-        <w:rPr>
-          <w:rFonts w:ascii="Courier New" w:hAnsi="Courier New" w:cs="Courier New"/>
-        </w:rPr>
-        <w:t xml:space="preserve"> – [24]</w:t>
-      </w:r>
-    </w:p>
-    <w:p>
-      <w:pPr>
-        <w:rPr>
-          <w:rFonts w:ascii="Courier New" w:hAnsi="Courier New" w:cs="Courier New"/>
-        </w:rPr>
-      </w:pPr>
-      <w:r>
-        <w:rPr>
-          <w:rFonts w:ascii="Courier New" w:hAnsi="Courier New" w:cs="Courier New"/>
-        </w:rPr>
-        <w:t>Cycle</w:t>
-      </w:r>
-      <w:r>
-        <w:rPr>
-          <w:rFonts w:ascii="Courier New" w:hAnsi="Courier New" w:cs="Courier New"/>
-        </w:rPr>
-        <w:t xml:space="preserve"> – [24]</w:t>
-      </w:r>
-    </w:p>
-    <w:p>
-      <w:pPr>
-        <w:rPr>
-          <w:rFonts w:ascii="Courier New" w:hAnsi="Courier New" w:cs="Courier New"/>
-        </w:rPr>
-      </w:pPr>
-      <w:r>
-        <w:rPr>
-          <w:rFonts w:ascii="Courier New" w:hAnsi="Courier New" w:cs="Courier New"/>
-        </w:rPr>
-        <w:t>Band-aid – [24]</w:t>
-      </w:r>
-    </w:p>
-    <w:p>
-      <w:pPr>
-        <w:rPr>
-          <w:rFonts w:ascii="Courier New" w:hAnsi="Courier New" w:cs="Courier New"/>
-        </w:rPr>
-      </w:pPr>
-      <w:r>
-        <w:rPr>
-          <w:rFonts w:ascii="Courier New" w:hAnsi="Courier New" w:cs="Courier New"/>
-        </w:rPr>
-        <w:t>Puppy</w:t>
-      </w:r>
-      <w:r>
-        <w:rPr>
-          <w:rFonts w:ascii="Courier New" w:hAnsi="Courier New" w:cs="Courier New"/>
-        </w:rPr>
-        <w:t xml:space="preserve"> – [24]</w:t>
-      </w:r>
-    </w:p>
-    <w:p>
-      <w:pPr>
-        <w:rPr>
-          <w:rFonts w:ascii="Courier New" w:hAnsi="Courier New" w:cs="Courier New"/>
-        </w:rPr>
-      </w:pPr>
-      <w:r>
-        <w:rPr>
-          <w:rFonts w:ascii="Courier New" w:hAnsi="Courier New" w:cs="Courier New"/>
-        </w:rPr>
-        <w:t xml:space="preserve">Bat and </w:t>
-      </w:r>
-      <w:r>
-        <w:rPr>
-          <w:rFonts w:ascii="Courier New" w:hAnsi="Courier New" w:cs="Courier New"/>
-        </w:rPr>
-        <w:t>ball – [24]</w:t>
-      </w:r>
-    </w:p>
-    <w:p>
-      <w:pPr>
-        <w:rPr>
-          <w:rFonts w:ascii="Courier New" w:hAnsi="Courier New" w:cs="Courier New"/>
-        </w:rPr>
-      </w:pPr>
-      <w:r>
-        <w:rPr>
-          <w:rFonts w:ascii="Courier New" w:hAnsi="Courier New" w:cs="Courier New"/>
-        </w:rPr>
-        <w:t>Ice-lollies</w:t>
-      </w:r>
-      <w:r>
-        <w:rPr>
-          <w:rFonts w:ascii="Courier New" w:hAnsi="Courier New" w:cs="Courier New"/>
-        </w:rPr>
-        <w:t xml:space="preserve"> – [24]</w:t>
-      </w:r>
-    </w:p>
-    <w:p>
-      <w:pPr>
-        <w:rPr>
-          <w:rFonts w:ascii="Courier New" w:hAnsi="Courier New" w:cs="Courier New"/>
-        </w:rPr>
-      </w:pPr>
-      <w:r>
-        <w:rPr>
-          <w:rFonts w:ascii="Courier New" w:hAnsi="Courier New" w:cs="Courier New"/>
-        </w:rPr>
-        <w:lastRenderedPageBreak/>
+        </w:rPr>
+      </w:pPr>
+      <w:r>
+        <w:rPr>
+          <w:rFonts w:ascii="Courier New" w:hAnsi="Courier New" w:cs="Courier New"/>
+        </w:rPr>
         <w:t>Beer</w:t>
       </w:r>
       <w:r>
@@ -2285,7 +2856,19 @@
         <w:rPr>
           <w:rFonts w:ascii="Courier New" w:hAnsi="Courier New" w:cs="Courier New"/>
         </w:rPr>
-        <w:t xml:space="preserve"> – [24]</w:t>
+        <w:t xml:space="preserve"> – [2</w:t>
+      </w:r>
+      <w:r>
+        <w:rPr>
+          <w:rFonts w:ascii="Courier New" w:hAnsi="Courier New" w:cs="Courier New"/>
+        </w:rPr>
+        <w:t>7</w:t>
+      </w:r>
+      <w:r>
+        <w:rPr>
+          <w:rFonts w:ascii="Courier New" w:hAnsi="Courier New" w:cs="Courier New"/>
+        </w:rPr>
+        <w:t>]</w:t>
       </w:r>
     </w:p>
     <w:p>
@@ -2304,7 +2887,19 @@
         <w:rPr>
           <w:rFonts w:ascii="Courier New" w:hAnsi="Courier New" w:cs="Courier New"/>
         </w:rPr>
-        <w:t xml:space="preserve"> – [24]</w:t>
+        <w:t xml:space="preserve"> – [2</w:t>
+      </w:r>
+      <w:r>
+        <w:rPr>
+          <w:rFonts w:ascii="Courier New" w:hAnsi="Courier New" w:cs="Courier New"/>
+        </w:rPr>
+        <w:t>7</w:t>
+      </w:r>
+      <w:r>
+        <w:rPr>
+          <w:rFonts w:ascii="Courier New" w:hAnsi="Courier New" w:cs="Courier New"/>
+        </w:rPr>
+        <w:t>]</w:t>
       </w:r>
     </w:p>
     <w:p>
@@ -2335,8 +2930,27 @@
         <w:rPr>
           <w:rFonts w:ascii="Courier New" w:hAnsi="Courier New" w:cs="Courier New"/>
         </w:rPr>
-        <w:t xml:space="preserve"> – [24]</w:t>
-      </w:r>
+        <w:t xml:space="preserve"> – [2</w:t>
+      </w:r>
+      <w:r>
+        <w:rPr>
+          <w:rFonts w:ascii="Courier New" w:hAnsi="Courier New" w:cs="Courier New"/>
+        </w:rPr>
+        <w:t>7</w:t>
+      </w:r>
+      <w:r>
+        <w:rPr>
+          <w:rFonts w:ascii="Courier New" w:hAnsi="Courier New" w:cs="Courier New"/>
+        </w:rPr>
+        <w:t>]</w:t>
+      </w:r>
+    </w:p>
+    <w:p>
+      <w:pPr>
+        <w:rPr>
+          <w:rFonts w:ascii="Courier New" w:hAnsi="Courier New" w:cs="Courier New"/>
+        </w:rPr>
+      </w:pPr>
     </w:p>
     <w:p>
       <w:pPr>
@@ -2354,7 +2968,19 @@
         <w:rPr>
           <w:rFonts w:ascii="Courier New" w:hAnsi="Courier New" w:cs="Courier New"/>
         </w:rPr>
-        <w:t xml:space="preserve"> – [25]</w:t>
+        <w:t xml:space="preserve"> – [2</w:t>
+      </w:r>
+      <w:r>
+        <w:rPr>
+          <w:rFonts w:ascii="Courier New" w:hAnsi="Courier New" w:cs="Courier New"/>
+        </w:rPr>
+        <w:t>8</w:t>
+      </w:r>
+      <w:r>
+        <w:rPr>
+          <w:rFonts w:ascii="Courier New" w:hAnsi="Courier New" w:cs="Courier New"/>
+        </w:rPr>
+        <w:t>]</w:t>
       </w:r>
     </w:p>
     <w:p>
@@ -2373,7 +2999,19 @@
         <w:rPr>
           <w:rFonts w:ascii="Courier New" w:hAnsi="Courier New" w:cs="Courier New"/>
         </w:rPr>
-        <w:t xml:space="preserve"> – [25]</w:t>
+        <w:t xml:space="preserve"> – [2</w:t>
+      </w:r>
+      <w:r>
+        <w:rPr>
+          <w:rFonts w:ascii="Courier New" w:hAnsi="Courier New" w:cs="Courier New"/>
+        </w:rPr>
+        <w:t>8</w:t>
+      </w:r>
+      <w:r>
+        <w:rPr>
+          <w:rFonts w:ascii="Courier New" w:hAnsi="Courier New" w:cs="Courier New"/>
+        </w:rPr>
+        <w:t>]</w:t>
       </w:r>
     </w:p>
     <w:p>
@@ -2392,7 +3030,19 @@
         <w:rPr>
           <w:rFonts w:ascii="Courier New" w:hAnsi="Courier New" w:cs="Courier New"/>
         </w:rPr>
-        <w:t xml:space="preserve"> – [25]</w:t>
+        <w:t xml:space="preserve"> – [2</w:t>
+      </w:r>
+      <w:r>
+        <w:rPr>
+          <w:rFonts w:ascii="Courier New" w:hAnsi="Courier New" w:cs="Courier New"/>
+        </w:rPr>
+        <w:t>8</w:t>
+      </w:r>
+      <w:r>
+        <w:rPr>
+          <w:rFonts w:ascii="Courier New" w:hAnsi="Courier New" w:cs="Courier New"/>
+        </w:rPr>
+        <w:t>]</w:t>
       </w:r>
     </w:p>
     <w:p>
@@ -2423,7 +3073,19 @@
         <w:rPr>
           <w:rFonts w:ascii="Courier New" w:hAnsi="Courier New" w:cs="Courier New"/>
         </w:rPr>
-        <w:t xml:space="preserve"> – [25]</w:t>
+        <w:t xml:space="preserve"> – [2</w:t>
+      </w:r>
+      <w:r>
+        <w:rPr>
+          <w:rFonts w:ascii="Courier New" w:hAnsi="Courier New" w:cs="Courier New"/>
+        </w:rPr>
+        <w:t>8</w:t>
+      </w:r>
+      <w:r>
+        <w:rPr>
+          <w:rFonts w:ascii="Courier New" w:hAnsi="Courier New" w:cs="Courier New"/>
+        </w:rPr>
+        <w:t>]</w:t>
       </w:r>
     </w:p>
     <w:p>
@@ -2448,33 +3110,69 @@
         <w:rPr>
           <w:rFonts w:ascii="Courier New" w:hAnsi="Courier New" w:cs="Courier New"/>
         </w:rPr>
-        <w:t xml:space="preserve"> – [25]</w:t>
-      </w:r>
-    </w:p>
-    <w:p>
-      <w:pPr>
-        <w:rPr>
-          <w:rFonts w:ascii="Courier New" w:hAnsi="Courier New" w:cs="Courier New"/>
-        </w:rPr>
-      </w:pPr>
-      <w:r>
-        <w:rPr>
-          <w:rFonts w:ascii="Courier New" w:hAnsi="Courier New" w:cs="Courier New"/>
-        </w:rPr>
-        <w:t>Brass Lamp – [25]</w:t>
-      </w:r>
-    </w:p>
-    <w:p>
-      <w:pPr>
-        <w:rPr>
-          <w:rFonts w:ascii="Courier New" w:hAnsi="Courier New" w:cs="Courier New"/>
-        </w:rPr>
-      </w:pPr>
-      <w:r>
-        <w:rPr>
-          <w:rFonts w:ascii="Courier New" w:hAnsi="Courier New" w:cs="Courier New"/>
-        </w:rPr>
-        <w:t>Thick Metallic Chain – [25]</w:t>
+        <w:t xml:space="preserve"> – [2</w:t>
+      </w:r>
+      <w:r>
+        <w:rPr>
+          <w:rFonts w:ascii="Courier New" w:hAnsi="Courier New" w:cs="Courier New"/>
+        </w:rPr>
+        <w:t>8</w:t>
+      </w:r>
+      <w:r>
+        <w:rPr>
+          <w:rFonts w:ascii="Courier New" w:hAnsi="Courier New" w:cs="Courier New"/>
+        </w:rPr>
+        <w:t>]</w:t>
+      </w:r>
+    </w:p>
+    <w:p>
+      <w:pPr>
+        <w:rPr>
+          <w:rFonts w:ascii="Courier New" w:hAnsi="Courier New" w:cs="Courier New"/>
+        </w:rPr>
+      </w:pPr>
+      <w:r>
+        <w:rPr>
+          <w:rFonts w:ascii="Courier New" w:hAnsi="Courier New" w:cs="Courier New"/>
+        </w:rPr>
+        <w:t>Brass Lamp – [2</w:t>
+      </w:r>
+      <w:r>
+        <w:rPr>
+          <w:rFonts w:ascii="Courier New" w:hAnsi="Courier New" w:cs="Courier New"/>
+        </w:rPr>
+        <w:t>8</w:t>
+      </w:r>
+      <w:r>
+        <w:rPr>
+          <w:rFonts w:ascii="Courier New" w:hAnsi="Courier New" w:cs="Courier New"/>
+        </w:rPr>
+        <w:t>]</w:t>
+      </w:r>
+    </w:p>
+    <w:p>
+      <w:pPr>
+        <w:rPr>
+          <w:rFonts w:ascii="Courier New" w:hAnsi="Courier New" w:cs="Courier New"/>
+        </w:rPr>
+      </w:pPr>
+      <w:r>
+        <w:rPr>
+          <w:rFonts w:ascii="Courier New" w:hAnsi="Courier New" w:cs="Courier New"/>
+        </w:rPr>
+        <w:t>Thick Metallic Chain – [2</w:t>
+      </w:r>
+      <w:r>
+        <w:rPr>
+          <w:rFonts w:ascii="Courier New" w:hAnsi="Courier New" w:cs="Courier New"/>
+        </w:rPr>
+        <w:t>8</w:t>
+      </w:r>
+      <w:r>
+        <w:rPr>
+          <w:rFonts w:ascii="Courier New" w:hAnsi="Courier New" w:cs="Courier New"/>
+        </w:rPr>
+        <w:t>]</w:t>
       </w:r>
     </w:p>
     <w:sectPr>

</xml_diff>